<commit_message>
Commentaires mis en rouge et en gras dans le speech
</commit_message>
<xml_diff>
--- a/WEB/Speech Nassim C++ - Python.docx
+++ b/WEB/Speech Nassim C++ - Python.docx
@@ -1,6 +1,6 @@
 
 <file path=word/document.xml><?xml version="1.0" encoding="utf-8"?>
-<w:document xmlns:ve="http://schemas.openxmlformats.org/markup-compatibility/2006" xmlns:o="urn:schemas-microsoft-com:office:office" xmlns:r="http://schemas.openxmlformats.org/officeDocument/2006/relationships" xmlns:m="http://schemas.openxmlformats.org/officeDocument/2006/math" xmlns:v="urn:schemas-microsoft-com:vml" xmlns:wp="http://schemas.openxmlformats.org/drawingml/2006/wordprocessingDrawing" xmlns:w10="urn:schemas-microsoft-com:office:word" xmlns:w="http://schemas.openxmlformats.org/wordprocessingml/2006/main" xmlns:wne="http://schemas.microsoft.com/office/word/2006/wordml">
+<w:document xmlns:wpc="http://schemas.microsoft.com/office/word/2010/wordprocessingCanvas" xmlns:mc="http://schemas.openxmlformats.org/markup-compatibility/2006" xmlns:o="urn:schemas-microsoft-com:office:office" xmlns:r="http://schemas.openxmlformats.org/officeDocument/2006/relationships" xmlns:m="http://schemas.openxmlformats.org/officeDocument/2006/math" xmlns:v="urn:schemas-microsoft-com:vml" xmlns:wp14="http://schemas.microsoft.com/office/word/2010/wordprocessingDrawing" xmlns:wp="http://schemas.openxmlformats.org/drawingml/2006/wordprocessingDrawing" xmlns:w10="urn:schemas-microsoft-com:office:word" xmlns:w="http://schemas.openxmlformats.org/wordprocessingml/2006/main" xmlns:w14="http://schemas.microsoft.com/office/word/2010/wordml" xmlns:w15="http://schemas.microsoft.com/office/word/2012/wordml" xmlns:wpg="http://schemas.microsoft.com/office/word/2010/wordprocessingGroup" xmlns:wpi="http://schemas.microsoft.com/office/word/2010/wordprocessingInk" xmlns:wne="http://schemas.microsoft.com/office/word/2006/wordml" xmlns:wps="http://schemas.microsoft.com/office/word/2010/wordprocessingShape" mc:Ignorable="w14 w15 wp14">
   <w:body>
     <w:p>
       <w:pPr>
@@ -126,8 +126,6 @@
         </w:rPr>
         <w:t xml:space="preserve">Master </w:t>
       </w:r>
-      <w:bookmarkStart w:id="0" w:name="_GoBack"/>
-      <w:bookmarkEnd w:id="0"/>
       <w:r>
         <w:rPr>
           <w:rFonts w:asciiTheme="majorHAnsi" w:hAnsiTheme="majorHAnsi" w:cstheme="majorHAnsi"/>
@@ -282,6 +280,38 @@
           <w:rFonts w:asciiTheme="majorHAnsi" w:hAnsiTheme="majorHAnsi" w:cstheme="majorHAnsi"/>
         </w:rPr>
         <w:t>.</w:t>
+      </w:r>
+      <w:r>
+        <w:rPr>
+          <w:rFonts w:asciiTheme="majorHAnsi" w:hAnsiTheme="majorHAnsi" w:cstheme="majorHAnsi"/>
+        </w:rPr>
+        <w:t xml:space="preserve"> </w:t>
+      </w:r>
+      <w:r>
+        <w:rPr>
+          <w:rFonts w:asciiTheme="majorHAnsi" w:hAnsiTheme="majorHAnsi" w:cstheme="majorHAnsi"/>
+          <w:b/>
+          <w:color w:val="FF0000"/>
+        </w:rPr>
+        <w:t xml:space="preserve">(Peut </w:t>
+      </w:r>
+      <w:proofErr w:type="spellStart"/>
+      <w:r>
+        <w:rPr>
+          <w:rFonts w:asciiTheme="majorHAnsi" w:hAnsiTheme="majorHAnsi" w:cstheme="majorHAnsi"/>
+          <w:b/>
+          <w:color w:val="FF0000"/>
+        </w:rPr>
+        <w:t>etre</w:t>
+      </w:r>
+      <w:proofErr w:type="spellEnd"/>
+      <w:r>
+        <w:rPr>
+          <w:rFonts w:asciiTheme="majorHAnsi" w:hAnsiTheme="majorHAnsi" w:cstheme="majorHAnsi"/>
+          <w:b/>
+          <w:color w:val="FF0000"/>
+        </w:rPr>
+        <w:t xml:space="preserve"> aussi dire dans quel domaine ou Pôle, par exemple Pôle Données, Calcul)</w:t>
       </w:r>
     </w:p>
     <w:p>
@@ -376,7 +406,81 @@
           <w:rFonts w:asciiTheme="majorHAnsi" w:hAnsiTheme="majorHAnsi" w:cstheme="majorHAnsi"/>
           <w:highlight w:val="yellow"/>
         </w:rPr>
-        <w:t>a documentation sur place, SFD STD MCD, diagramme UML, les différents supports qui existent, schéma relationnel, …)</w:t>
+        <w:t>a documentation sur place, SFD STD</w:t>
+      </w:r>
+      <w:r>
+        <w:rPr>
+          <w:rFonts w:asciiTheme="majorHAnsi" w:hAnsiTheme="majorHAnsi" w:cstheme="majorHAnsi"/>
+          <w:highlight w:val="yellow"/>
+        </w:rPr>
+        <w:t xml:space="preserve"> </w:t>
+      </w:r>
+      <w:proofErr w:type="gramStart"/>
+      <w:r>
+        <w:rPr>
+          <w:rFonts w:asciiTheme="majorHAnsi" w:hAnsiTheme="majorHAnsi" w:cstheme="majorHAnsi"/>
+          <w:b/>
+          <w:color w:val="FF0000"/>
+          <w:highlight w:val="yellow"/>
+        </w:rPr>
+        <w:t>( à</w:t>
+      </w:r>
+      <w:proofErr w:type="gramEnd"/>
+      <w:r>
+        <w:rPr>
+          <w:rFonts w:asciiTheme="majorHAnsi" w:hAnsiTheme="majorHAnsi" w:cstheme="majorHAnsi"/>
+          <w:b/>
+          <w:color w:val="FF0000"/>
+          <w:highlight w:val="yellow"/>
+        </w:rPr>
+        <w:t xml:space="preserve"> demander à GHEZZAL si c’est pas contradictoire avec la méthode agile qui utilise le </w:t>
+      </w:r>
+      <w:proofErr w:type="spellStart"/>
+      <w:r>
+        <w:rPr>
+          <w:rFonts w:asciiTheme="majorHAnsi" w:hAnsiTheme="majorHAnsi" w:cstheme="majorHAnsi"/>
+          <w:b/>
+          <w:color w:val="FF0000"/>
+          <w:highlight w:val="yellow"/>
+        </w:rPr>
+        <w:t>product</w:t>
+      </w:r>
+      <w:proofErr w:type="spellEnd"/>
+      <w:r>
+        <w:rPr>
+          <w:rFonts w:asciiTheme="majorHAnsi" w:hAnsiTheme="majorHAnsi" w:cstheme="majorHAnsi"/>
+          <w:b/>
+          <w:color w:val="FF0000"/>
+          <w:highlight w:val="yellow"/>
+        </w:rPr>
+        <w:t xml:space="preserve"> </w:t>
+      </w:r>
+      <w:proofErr w:type="spellStart"/>
+      <w:r>
+        <w:rPr>
+          <w:rFonts w:asciiTheme="majorHAnsi" w:hAnsiTheme="majorHAnsi" w:cstheme="majorHAnsi"/>
+          <w:b/>
+          <w:color w:val="FF0000"/>
+          <w:highlight w:val="yellow"/>
+        </w:rPr>
+        <w:t>backlog</w:t>
+      </w:r>
+      <w:proofErr w:type="spellEnd"/>
+      <w:r>
+        <w:rPr>
+          <w:rFonts w:asciiTheme="majorHAnsi" w:hAnsiTheme="majorHAnsi" w:cstheme="majorHAnsi"/>
+          <w:b/>
+          <w:color w:val="FF0000"/>
+          <w:highlight w:val="yellow"/>
+        </w:rPr>
+        <w:t>)</w:t>
+      </w:r>
+      <w:r>
+        <w:rPr>
+          <w:rFonts w:asciiTheme="majorHAnsi" w:hAnsiTheme="majorHAnsi" w:cstheme="majorHAnsi"/>
+          <w:highlight w:val="yellow"/>
+        </w:rPr>
+        <w:t xml:space="preserve"> MCD, diagramme UML, les différents supports qui existent, schéma relationnel, …)</w:t>
       </w:r>
     </w:p>
     <w:p>
@@ -574,7 +678,47 @@
         <w:rPr>
           <w:rFonts w:asciiTheme="majorHAnsi" w:hAnsiTheme="majorHAnsi" w:cstheme="majorHAnsi"/>
         </w:rPr>
-        <w:t xml:space="preserve"> en C#.</w:t>
+        <w:t xml:space="preserve"> en C#</w:t>
+      </w:r>
+      <w:r>
+        <w:rPr>
+          <w:rFonts w:asciiTheme="majorHAnsi" w:hAnsiTheme="majorHAnsi" w:cstheme="majorHAnsi"/>
+        </w:rPr>
+        <w:t xml:space="preserve"> </w:t>
+      </w:r>
+      <w:r>
+        <w:rPr>
+          <w:rFonts w:asciiTheme="majorHAnsi" w:hAnsiTheme="majorHAnsi" w:cstheme="majorHAnsi"/>
+          <w:b/>
+          <w:color w:val="FF0000"/>
+        </w:rPr>
+        <w:t xml:space="preserve">(Ces </w:t>
+      </w:r>
+      <w:proofErr w:type="spellStart"/>
+      <w:r>
+        <w:rPr>
+          <w:rFonts w:asciiTheme="majorHAnsi" w:hAnsiTheme="majorHAnsi" w:cstheme="majorHAnsi"/>
+          <w:b/>
+          <w:color w:val="FF0000"/>
+        </w:rPr>
+        <w:t>webservices</w:t>
+      </w:r>
+      <w:proofErr w:type="spellEnd"/>
+      <w:r>
+        <w:rPr>
+          <w:rFonts w:asciiTheme="majorHAnsi" w:hAnsiTheme="majorHAnsi" w:cstheme="majorHAnsi"/>
+          <w:b/>
+          <w:color w:val="FF0000"/>
+        </w:rPr>
+        <w:t xml:space="preserve"> ils faisaient quoi, ils ont servi à qui, à une autre appli ? Peut-être pas le dire mais au moins y penser au cas où on pose la question)</w:t>
+      </w:r>
+      <w:r>
+        <w:rPr>
+          <w:rFonts w:asciiTheme="majorHAnsi" w:hAnsiTheme="majorHAnsi" w:cstheme="majorHAnsi"/>
+          <w:b/>
+          <w:color w:val="FF0000"/>
+        </w:rPr>
+        <w:t>.</w:t>
       </w:r>
     </w:p>
     <w:p>
@@ -583,6 +727,8 @@
         <w:jc w:val="both"/>
         <w:rPr>
           <w:rFonts w:asciiTheme="majorHAnsi" w:hAnsiTheme="majorHAnsi" w:cstheme="majorHAnsi"/>
+          <w:b/>
+          <w:color w:val="FF0000"/>
         </w:rPr>
       </w:pPr>
       <w:r>
@@ -590,6 +736,52 @@
           <w:rFonts w:asciiTheme="majorHAnsi" w:hAnsiTheme="majorHAnsi" w:cstheme="majorHAnsi"/>
         </w:rPr>
         <w:t>Voila pour ce qui est de ma dernière mission</w:t>
+      </w:r>
+      <w:r>
+        <w:rPr>
+          <w:rFonts w:asciiTheme="majorHAnsi" w:hAnsiTheme="majorHAnsi" w:cstheme="majorHAnsi"/>
+        </w:rPr>
+        <w:t xml:space="preserve"> </w:t>
+      </w:r>
+      <w:r>
+        <w:rPr>
+          <w:rFonts w:asciiTheme="majorHAnsi" w:hAnsiTheme="majorHAnsi" w:cstheme="majorHAnsi"/>
+          <w:b/>
+          <w:color w:val="FF0000"/>
+        </w:rPr>
+        <w:t>(Sur ce projet on n’a pas le nombre de personnes qu’il y avait dans l’équipe, le projet 2 est plus</w:t>
+      </w:r>
+      <w:r>
+        <w:rPr>
+          <w:rFonts w:asciiTheme="majorHAnsi" w:hAnsiTheme="majorHAnsi" w:cstheme="majorHAnsi"/>
+          <w:b/>
+          <w:color w:val="FF0000"/>
+        </w:rPr>
+        <w:t xml:space="preserve"> détaillé que le dernier projet</w:t>
+      </w:r>
+      <w:r>
+        <w:rPr>
+          <w:rFonts w:asciiTheme="majorHAnsi" w:hAnsiTheme="majorHAnsi" w:cstheme="majorHAnsi"/>
+          <w:b/>
+          <w:color w:val="FF0000"/>
+        </w:rPr>
+        <w:t>, il faudrait que ce soit l’</w:t>
+      </w:r>
+      <w:r>
+        <w:rPr>
+          <w:rFonts w:asciiTheme="majorHAnsi" w:hAnsiTheme="majorHAnsi" w:cstheme="majorHAnsi"/>
+          <w:b/>
+          <w:color w:val="FF0000"/>
+        </w:rPr>
+        <w:t>inverse.</w:t>
+      </w:r>
+      <w:r>
+        <w:rPr>
+          <w:rFonts w:asciiTheme="majorHAnsi" w:hAnsiTheme="majorHAnsi" w:cstheme="majorHAnsi"/>
+          <w:b/>
+          <w:color w:val="FF0000"/>
+        </w:rPr>
+        <w:t>)</w:t>
       </w:r>
     </w:p>
     <w:p>
@@ -973,6 +1165,7 @@
         <w:rPr>
           <w:rFonts w:asciiTheme="majorHAnsi" w:hAnsiTheme="majorHAnsi" w:cstheme="majorHAnsi"/>
         </w:rPr>
+        <w:lastRenderedPageBreak/>
         <w:t>Token</w:t>
       </w:r>
       <w:proofErr w:type="spellEnd"/>
@@ -1043,7 +1236,6 @@
         <w:rPr>
           <w:rFonts w:asciiTheme="majorHAnsi" w:hAnsiTheme="majorHAnsi" w:cstheme="majorHAnsi"/>
         </w:rPr>
-        <w:lastRenderedPageBreak/>
         <w:t>Personnation</w:t>
       </w:r>
       <w:proofErr w:type="spellEnd"/>
@@ -1051,21 +1243,7 @@
         <w:rPr>
           <w:rFonts w:asciiTheme="majorHAnsi" w:hAnsiTheme="majorHAnsi" w:cstheme="majorHAnsi"/>
         </w:rPr>
-        <w:t> : c'est-à-dire qu’un administrateur se connecte pour un User en utilisant ses identifiants mais l’</w:t>
-      </w:r>
-      <w:proofErr w:type="spellStart"/>
-      <w:r>
-        <w:rPr>
-          <w:rFonts w:asciiTheme="majorHAnsi" w:hAnsiTheme="majorHAnsi" w:cstheme="majorHAnsi"/>
-        </w:rPr>
-        <w:t>admin</w:t>
-      </w:r>
-      <w:proofErr w:type="spellEnd"/>
-      <w:r>
-        <w:rPr>
-          <w:rFonts w:asciiTheme="majorHAnsi" w:hAnsiTheme="majorHAnsi" w:cstheme="majorHAnsi"/>
-        </w:rPr>
-        <w:t xml:space="preserve"> n’aura pas droit aux actions critiques, par exemple : Modification compte bancaire, souscription</w:t>
+        <w:t> : c'est-à-dire qu’un administrateur se connecte pour un User en utilisant ses identifiants mais l’admin n’aura pas droit aux actions critiques, par exemple : Modification compte bancaire, souscription</w:t>
       </w:r>
       <w:r>
         <w:rPr>
@@ -1359,6 +1537,56 @@
         </w:rPr>
         <w:t xml:space="preserve"> commencé par analyser les spécifications fonctionnelles détaillées  et rédiger les spécifications techniques détaillé</w:t>
       </w:r>
+      <w:r>
+        <w:rPr>
+          <w:rFonts w:asciiTheme="majorHAnsi" w:hAnsiTheme="majorHAnsi" w:cstheme="majorHAnsi"/>
+        </w:rPr>
+        <w:t xml:space="preserve"> </w:t>
+      </w:r>
+      <w:r>
+        <w:rPr>
+          <w:rFonts w:asciiTheme="majorHAnsi" w:hAnsiTheme="majorHAnsi" w:cstheme="majorHAnsi"/>
+          <w:b/>
+          <w:color w:val="FF0000"/>
+        </w:rPr>
+        <w:t>(</w:t>
+      </w:r>
+      <w:r>
+        <w:rPr>
+          <w:rFonts w:asciiTheme="majorHAnsi" w:hAnsiTheme="majorHAnsi" w:cstheme="majorHAnsi"/>
+          <w:b/>
+          <w:color w:val="FF0000"/>
+        </w:rPr>
+        <w:t xml:space="preserve">à vraiment vérifié mais je crois qu’en agile et encore plus en </w:t>
+      </w:r>
+      <w:proofErr w:type="gramStart"/>
+      <w:r>
+        <w:rPr>
+          <w:rFonts w:asciiTheme="majorHAnsi" w:hAnsiTheme="majorHAnsi" w:cstheme="majorHAnsi"/>
+          <w:b/>
+          <w:color w:val="FF0000"/>
+        </w:rPr>
+        <w:t>agile(</w:t>
+      </w:r>
+      <w:proofErr w:type="spellStart"/>
+      <w:proofErr w:type="gramEnd"/>
+      <w:r>
+        <w:rPr>
+          <w:rFonts w:asciiTheme="majorHAnsi" w:hAnsiTheme="majorHAnsi" w:cstheme="majorHAnsi"/>
+          <w:b/>
+          <w:color w:val="FF0000"/>
+        </w:rPr>
+        <w:t>scrum</w:t>
+      </w:r>
+      <w:proofErr w:type="spellEnd"/>
+      <w:r>
+        <w:rPr>
+          <w:rFonts w:asciiTheme="majorHAnsi" w:hAnsiTheme="majorHAnsi" w:cstheme="majorHAnsi"/>
+          <w:b/>
+          <w:color w:val="FF0000"/>
+        </w:rPr>
+        <w:t>) tu as pas de SFD et STD mais à vérifier avec GHEZZAL )</w:t>
+      </w:r>
     </w:p>
     <w:p>
       <w:pPr>
@@ -1556,6 +1784,39 @@
       <w:r>
         <w:rPr>
           <w:rFonts w:asciiTheme="majorHAnsi" w:hAnsiTheme="majorHAnsi" w:cstheme="majorHAnsi"/>
+          <w:b/>
+          <w:color w:val="FF0000"/>
+        </w:rPr>
+        <w:t>(</w:t>
+      </w:r>
+      <w:proofErr w:type="spellStart"/>
+      <w:r>
+        <w:rPr>
+          <w:rFonts w:asciiTheme="majorHAnsi" w:hAnsiTheme="majorHAnsi" w:cstheme="majorHAnsi"/>
+          <w:b/>
+          <w:color w:val="FF0000"/>
+        </w:rPr>
+        <w:t>Angular</w:t>
+      </w:r>
+      <w:proofErr w:type="spellEnd"/>
+      <w:r>
+        <w:rPr>
+          <w:rFonts w:asciiTheme="majorHAnsi" w:hAnsiTheme="majorHAnsi" w:cstheme="majorHAnsi"/>
+          <w:b/>
+          <w:color w:val="FF0000"/>
+        </w:rPr>
+        <w:t xml:space="preserve"> JS c’est du front-end pas du back-end)</w:t>
+      </w:r>
+      <w:r>
+        <w:rPr>
+          <w:rFonts w:asciiTheme="majorHAnsi" w:hAnsiTheme="majorHAnsi" w:cstheme="majorHAnsi"/>
+          <w:b/>
+        </w:rPr>
+        <w:t xml:space="preserve"> </w:t>
+      </w:r>
+      <w:r>
+        <w:rPr>
+          <w:rFonts w:asciiTheme="majorHAnsi" w:hAnsiTheme="majorHAnsi" w:cstheme="majorHAnsi"/>
         </w:rPr>
         <w:t xml:space="preserve">pour implémenter les différentes fonctionnalités (que j’ai </w:t>
       </w:r>
@@ -1742,7 +2003,27 @@
         <w:rPr>
           <w:rFonts w:asciiTheme="majorHAnsi" w:hAnsiTheme="majorHAnsi" w:cstheme="majorHAnsi"/>
         </w:rPr>
-        <w:t xml:space="preserve">Cette mission m’a permis de monter en compétence dans l’utilisation en travaillant avec une grande équipe  </w:t>
+        <w:t>Cette mission m’a permis de monter en compétence dans l’utilisation</w:t>
+      </w:r>
+      <w:r>
+        <w:rPr>
+          <w:rFonts w:asciiTheme="majorHAnsi" w:hAnsiTheme="majorHAnsi" w:cstheme="majorHAnsi"/>
+        </w:rPr>
+        <w:t xml:space="preserve"> </w:t>
+      </w:r>
+      <w:r>
+        <w:rPr>
+          <w:rFonts w:asciiTheme="majorHAnsi" w:hAnsiTheme="majorHAnsi" w:cstheme="majorHAnsi"/>
+          <w:b/>
+          <w:color w:val="FF0000"/>
+        </w:rPr>
+        <w:t>(utilisation de quoi ?)</w:t>
+      </w:r>
+      <w:r>
+        <w:rPr>
+          <w:rFonts w:asciiTheme="majorHAnsi" w:hAnsiTheme="majorHAnsi" w:cstheme="majorHAnsi"/>
+        </w:rPr>
+        <w:t xml:space="preserve"> en travaillant avec une grande équipe  </w:t>
       </w:r>
     </w:p>
     <w:p>
@@ -1866,6 +2147,7 @@
           <w:rFonts w:asciiTheme="majorHAnsi" w:eastAsia="Times New Roman" w:hAnsiTheme="majorHAnsi" w:cstheme="majorHAnsi"/>
           <w:lang w:eastAsia="fr-FR"/>
         </w:rPr>
+        <w:lastRenderedPageBreak/>
         <w:t xml:space="preserve">Les débits sont ensuite opérés par </w:t>
       </w:r>
       <w:proofErr w:type="spellStart"/>
@@ -1898,7 +2180,6 @@
           <w:rFonts w:asciiTheme="majorHAnsi" w:eastAsia="Times New Roman" w:hAnsiTheme="majorHAnsi" w:cstheme="majorHAnsi"/>
           <w:lang w:eastAsia="fr-FR"/>
         </w:rPr>
-        <w:lastRenderedPageBreak/>
         <w:t>Plus d’infos sur slimpay.com</w:t>
       </w:r>
     </w:p>
@@ -2066,7 +2347,23 @@
           <w:b/>
           <w:color w:val="000000"/>
         </w:rPr>
-        <w:t>moullineux</w:t>
+        <w:t>moullin</w:t>
+      </w:r>
+      <w:r>
+        <w:rPr>
+          <w:rFonts w:asciiTheme="majorHAnsi" w:hAnsiTheme="majorHAnsi" w:cstheme="majorHAnsi"/>
+          <w:b/>
+          <w:color w:val="000000"/>
+        </w:rPr>
+        <w:t>a</w:t>
+      </w:r>
+      <w:r>
+        <w:rPr>
+          <w:rFonts w:asciiTheme="majorHAnsi" w:hAnsiTheme="majorHAnsi" w:cstheme="majorHAnsi"/>
+          <w:b/>
+          <w:color w:val="000000"/>
+        </w:rPr>
+        <w:t>ux</w:t>
       </w:r>
       <w:proofErr w:type="spellEnd"/>
       <w:r>
@@ -2140,36 +2437,47 @@
           <w:rFonts w:asciiTheme="majorHAnsi" w:hAnsiTheme="majorHAnsi" w:cstheme="majorHAnsi"/>
           <w:color w:val="000000"/>
         </w:rPr>
-        <w:t xml:space="preserve">une agence de voyage en </w:t>
-      </w:r>
-      <w:proofErr w:type="gramStart"/>
+        <w:t>une agence de voyage en ligne</w:t>
+      </w:r>
       <w:r>
         <w:rPr>
           <w:rFonts w:asciiTheme="majorHAnsi" w:hAnsiTheme="majorHAnsi" w:cstheme="majorHAnsi"/>
           <w:color w:val="000000"/>
         </w:rPr>
-        <w:t>ligne ,</w:t>
-      </w:r>
-      <w:proofErr w:type="gramEnd"/>
+        <w:t xml:space="preserve">, C’était </w:t>
+      </w:r>
       <w:r>
         <w:rPr>
           <w:rFonts w:asciiTheme="majorHAnsi" w:hAnsiTheme="majorHAnsi" w:cstheme="majorHAnsi"/>
           <w:color w:val="000000"/>
         </w:rPr>
-        <w:t xml:space="preserve"> C’était </w:t>
-      </w:r>
-      <w:r>
-        <w:rPr>
-          <w:rFonts w:asciiTheme="majorHAnsi" w:hAnsiTheme="majorHAnsi" w:cstheme="majorHAnsi"/>
-          <w:color w:val="000000"/>
-        </w:rPr>
         <w:t>dans le cadre d’une</w:t>
       </w:r>
       <w:r>
         <w:rPr>
           <w:rFonts w:asciiTheme="majorHAnsi" w:hAnsiTheme="majorHAnsi" w:cstheme="majorHAnsi"/>
         </w:rPr>
-        <w:t xml:space="preserve"> Migration technique vers Python -Django. </w:t>
+        <w:t xml:space="preserve"> Migration technique</w:t>
+      </w:r>
+      <w:r>
+        <w:rPr>
+          <w:rFonts w:asciiTheme="majorHAnsi" w:hAnsiTheme="majorHAnsi" w:cstheme="majorHAnsi"/>
+        </w:rPr>
+        <w:t xml:space="preserve"> </w:t>
+      </w:r>
+      <w:r>
+        <w:rPr>
+          <w:rFonts w:asciiTheme="majorHAnsi" w:hAnsiTheme="majorHAnsi" w:cstheme="majorHAnsi"/>
+          <w:b/>
+          <w:color w:val="FF0000"/>
+        </w:rPr>
+        <w:t>(Migration technique de quoi, quelle était la techno utilisée avant)</w:t>
+      </w:r>
+      <w:r>
+        <w:rPr>
+          <w:rFonts w:asciiTheme="majorHAnsi" w:hAnsiTheme="majorHAnsi" w:cstheme="majorHAnsi"/>
+        </w:rPr>
+        <w:t xml:space="preserve"> vers Python -Django. </w:t>
       </w:r>
     </w:p>
     <w:p>
@@ -2510,7 +2818,21 @@
           <w:rFonts w:asciiTheme="majorHAnsi" w:hAnsiTheme="majorHAnsi" w:cstheme="majorHAnsi"/>
           <w:color w:val="000000"/>
         </w:rPr>
-        <w:t xml:space="preserve">des tests unitaires avec </w:t>
+        <w:t>des tests unitaires avec</w:t>
+      </w:r>
+      <w:r>
+        <w:rPr>
+          <w:rFonts w:asciiTheme="majorHAnsi" w:hAnsiTheme="majorHAnsi" w:cstheme="majorHAnsi"/>
+          <w:color w:val="000000"/>
+        </w:rPr>
+        <w:t xml:space="preserve"> </w:t>
+      </w:r>
+      <w:r>
+        <w:rPr>
+          <w:rFonts w:asciiTheme="majorHAnsi" w:hAnsiTheme="majorHAnsi" w:cstheme="majorHAnsi"/>
+          <w:color w:val="000000"/>
+        </w:rPr>
+        <w:t xml:space="preserve"> </w:t>
       </w:r>
       <w:r>
         <w:rPr>
@@ -2597,7 +2919,36 @@
         <w:rPr>
           <w:rFonts w:asciiTheme="majorHAnsi" w:hAnsiTheme="majorHAnsi" w:cstheme="majorHAnsi"/>
         </w:rPr>
-        <w:t xml:space="preserve">Pour les tâches, j’ai commencé par analyser les spécifications fonctionnelles détaillées  et rédiger les spécifications techniques détaillé. Puis j’ai développé la couche métier en </w:t>
+        <w:lastRenderedPageBreak/>
+        <w:t>Pour les tâches, j’ai commencé par analyser les spécifications fonctionnelles détaillées  et rédiger les spécifications techniques détaillé</w:t>
+      </w:r>
+      <w:r>
+        <w:rPr>
+          <w:rFonts w:asciiTheme="majorHAnsi" w:hAnsiTheme="majorHAnsi" w:cstheme="majorHAnsi"/>
+        </w:rPr>
+        <w:t xml:space="preserve"> </w:t>
+      </w:r>
+      <w:r>
+        <w:rPr>
+          <w:rFonts w:asciiTheme="majorHAnsi" w:hAnsiTheme="majorHAnsi" w:cstheme="majorHAnsi"/>
+          <w:b/>
+          <w:color w:val="FF0000"/>
+        </w:rPr>
+        <w:t>(</w:t>
+      </w:r>
+      <w:r>
+        <w:rPr>
+          <w:rFonts w:asciiTheme="majorHAnsi" w:hAnsiTheme="majorHAnsi" w:cstheme="majorHAnsi"/>
+          <w:b/>
+          <w:color w:val="FF0000"/>
+        </w:rPr>
+        <w:t>à vérifier avec GHEZZAL pour l’agile)</w:t>
+      </w:r>
+      <w:r>
+        <w:rPr>
+          <w:rFonts w:asciiTheme="majorHAnsi" w:hAnsiTheme="majorHAnsi" w:cstheme="majorHAnsi"/>
+        </w:rPr>
+        <w:t xml:space="preserve">. Puis j’ai développé la couche métier en </w:t>
       </w:r>
       <w:r>
         <w:rPr>
@@ -2740,21 +3091,7 @@
         <w:rPr>
           <w:rFonts w:asciiTheme="majorHAnsi" w:hAnsiTheme="majorHAnsi" w:cstheme="majorHAnsi"/>
         </w:rPr>
-        <w:t xml:space="preserve">pour implémenter les différentes fonctionnalités (que j’ai cité)  et sans </w:t>
-      </w:r>
-      <w:proofErr w:type="gramStart"/>
-      <w:r>
-        <w:rPr>
-          <w:rFonts w:asciiTheme="majorHAnsi" w:hAnsiTheme="majorHAnsi" w:cstheme="majorHAnsi"/>
-        </w:rPr>
-        <w:t>oublié</w:t>
-      </w:r>
-      <w:proofErr w:type="gramEnd"/>
-      <w:r>
-        <w:rPr>
-          <w:rFonts w:asciiTheme="majorHAnsi" w:hAnsiTheme="majorHAnsi" w:cstheme="majorHAnsi"/>
-        </w:rPr>
-        <w:t xml:space="preserve"> une</w:t>
+        <w:t>pour implémenter les différentes fonctionnalités (que j’ai cité)  et sans oublié une</w:t>
       </w:r>
       <w:r>
         <w:rPr>
@@ -2772,7 +3109,71 @@
           <w:sz w:val="22"/>
           <w:szCs w:val="22"/>
         </w:rPr>
-        <w:t xml:space="preserve"> MongoDB </w:t>
+        <w:t xml:space="preserve"> </w:t>
+      </w:r>
+      <w:proofErr w:type="spellStart"/>
+      <w:r>
+        <w:rPr>
+          <w:rStyle w:val="fontstyle01"/>
+          <w:rFonts w:asciiTheme="majorHAnsi" w:hAnsiTheme="majorHAnsi" w:cstheme="majorHAnsi"/>
+          <w:sz w:val="22"/>
+          <w:szCs w:val="22"/>
+        </w:rPr>
+        <w:t>MongoDB</w:t>
+      </w:r>
+      <w:proofErr w:type="spellEnd"/>
+      <w:r>
+        <w:rPr>
+          <w:rStyle w:val="fontstyle01"/>
+          <w:rFonts w:asciiTheme="majorHAnsi" w:hAnsiTheme="majorHAnsi" w:cstheme="majorHAnsi"/>
+          <w:sz w:val="22"/>
+          <w:szCs w:val="22"/>
+        </w:rPr>
+        <w:t xml:space="preserve"> </w:t>
+      </w:r>
+      <w:r>
+        <w:rPr>
+          <w:rStyle w:val="fontstyle01"/>
+          <w:rFonts w:asciiTheme="majorHAnsi" w:hAnsiTheme="majorHAnsi" w:cstheme="majorHAnsi"/>
+          <w:b/>
+          <w:color w:val="FF0000"/>
+          <w:sz w:val="22"/>
+          <w:szCs w:val="22"/>
+        </w:rPr>
+        <w:t xml:space="preserve">(Plus haut c’est marqué </w:t>
+      </w:r>
+      <w:proofErr w:type="spellStart"/>
+      <w:r>
+        <w:rPr>
+          <w:rStyle w:val="fontstyle01"/>
+          <w:rFonts w:asciiTheme="majorHAnsi" w:hAnsiTheme="majorHAnsi" w:cstheme="majorHAnsi"/>
+          <w:b/>
+          <w:color w:val="FF0000"/>
+          <w:sz w:val="22"/>
+          <w:szCs w:val="22"/>
+        </w:rPr>
+        <w:t>PostegreSQL</w:t>
+      </w:r>
+      <w:proofErr w:type="spellEnd"/>
+      <w:r>
+        <w:rPr>
+          <w:rStyle w:val="fontstyle01"/>
+          <w:rFonts w:asciiTheme="majorHAnsi" w:hAnsiTheme="majorHAnsi" w:cstheme="majorHAnsi"/>
+          <w:b/>
+          <w:color w:val="FF0000"/>
+          <w:sz w:val="22"/>
+          <w:szCs w:val="22"/>
+        </w:rPr>
+        <w:t>, à moins qu’il y ait 2 bases de données utilisées dans le projet ?)</w:t>
+      </w:r>
+      <w:r>
+        <w:rPr>
+          <w:rStyle w:val="fontstyle01"/>
+          <w:rFonts w:asciiTheme="majorHAnsi" w:hAnsiTheme="majorHAnsi" w:cstheme="majorHAnsi"/>
+          <w:sz w:val="22"/>
+          <w:szCs w:val="22"/>
+        </w:rPr>
+        <w:t xml:space="preserve"> </w:t>
       </w:r>
     </w:p>
     <w:p>
@@ -2838,7 +3239,53 @@
         <w:rPr>
           <w:rFonts w:asciiTheme="majorHAnsi" w:eastAsia="Calibri" w:hAnsiTheme="majorHAnsi" w:cstheme="majorHAnsi"/>
         </w:rPr>
-        <w:t>Gestion de versionning avec SVN</w:t>
+        <w:t xml:space="preserve">Gestion de </w:t>
+      </w:r>
+      <w:proofErr w:type="spellStart"/>
+      <w:r>
+        <w:rPr>
+          <w:rFonts w:asciiTheme="majorHAnsi" w:eastAsia="Calibri" w:hAnsiTheme="majorHAnsi" w:cstheme="majorHAnsi"/>
+        </w:rPr>
+        <w:t>versionning</w:t>
+      </w:r>
+      <w:proofErr w:type="spellEnd"/>
+      <w:r>
+        <w:rPr>
+          <w:rFonts w:asciiTheme="majorHAnsi" w:eastAsia="Calibri" w:hAnsiTheme="majorHAnsi" w:cstheme="majorHAnsi"/>
+        </w:rPr>
+        <w:t xml:space="preserve"> avec SVN</w:t>
+      </w:r>
+      <w:r>
+        <w:rPr>
+          <w:rFonts w:asciiTheme="majorHAnsi" w:eastAsia="Calibri" w:hAnsiTheme="majorHAnsi" w:cstheme="majorHAnsi"/>
+        </w:rPr>
+        <w:t xml:space="preserve"> </w:t>
+      </w:r>
+      <w:r>
+        <w:rPr>
+          <w:rFonts w:asciiTheme="majorHAnsi" w:eastAsia="Calibri" w:hAnsiTheme="majorHAnsi" w:cstheme="majorHAnsi"/>
+          <w:b/>
+          <w:color w:val="FF0000"/>
+        </w:rPr>
+        <w:t xml:space="preserve">(Git </w:t>
+      </w:r>
+      <w:proofErr w:type="spellStart"/>
+      <w:r>
+        <w:rPr>
+          <w:rFonts w:asciiTheme="majorHAnsi" w:eastAsia="Calibri" w:hAnsiTheme="majorHAnsi" w:cstheme="majorHAnsi"/>
+          <w:b/>
+          <w:color w:val="FF0000"/>
+        </w:rPr>
+        <w:t>au dessus</w:t>
+      </w:r>
+      <w:proofErr w:type="spellEnd"/>
+      <w:r>
+        <w:rPr>
+          <w:rFonts w:asciiTheme="majorHAnsi" w:eastAsia="Calibri" w:hAnsiTheme="majorHAnsi" w:cstheme="majorHAnsi"/>
+          <w:b/>
+          <w:color w:val="FF0000"/>
+        </w:rPr>
+        <w:t>)</w:t>
       </w:r>
     </w:p>
     <w:p>
@@ -2859,16 +3306,20 @@
         <w:rPr>
           <w:rFonts w:asciiTheme="majorHAnsi" w:eastAsia="Calibri" w:hAnsiTheme="majorHAnsi" w:cstheme="majorHAnsi"/>
         </w:rPr>
-        <w:t xml:space="preserve">Intégration continue avec </w:t>
-      </w:r>
-      <w:proofErr w:type="spellStart"/>
+        <w:t>Intégration continue avec Jenki</w:t>
+      </w:r>
       <w:r>
         <w:rPr>
           <w:rFonts w:asciiTheme="majorHAnsi" w:eastAsia="Calibri" w:hAnsiTheme="majorHAnsi" w:cstheme="majorHAnsi"/>
         </w:rPr>
-        <w:t>Jenkis</w:t>
-      </w:r>
-      <w:proofErr w:type="spellEnd"/>
+        <w:t>n</w:t>
+      </w:r>
+      <w:r>
+        <w:rPr>
+          <w:rFonts w:asciiTheme="majorHAnsi" w:eastAsia="Calibri" w:hAnsiTheme="majorHAnsi" w:cstheme="majorHAnsi"/>
+        </w:rPr>
+        <w:t>s</w:t>
+      </w:r>
     </w:p>
     <w:p>
       <w:pPr>
@@ -2923,16 +3374,20 @@
         <w:rPr>
           <w:rFonts w:asciiTheme="majorHAnsi" w:eastAsia="Calibri" w:hAnsiTheme="majorHAnsi" w:cstheme="majorHAnsi"/>
         </w:rPr>
-        <w:t xml:space="preserve"> Dans le domaine réseau j’ai utilisé FTP, </w:t>
-      </w:r>
-      <w:proofErr w:type="spellStart"/>
+        <w:t xml:space="preserve"> Dans le domaine réseau j’ai utilisé FTP, Fi</w:t>
+      </w:r>
       <w:r>
         <w:rPr>
           <w:rFonts w:asciiTheme="majorHAnsi" w:eastAsia="Calibri" w:hAnsiTheme="majorHAnsi" w:cstheme="majorHAnsi"/>
         </w:rPr>
-        <w:t>Fizilla</w:t>
-      </w:r>
-      <w:proofErr w:type="spellEnd"/>
+        <w:t>le</w:t>
+      </w:r>
+      <w:r>
+        <w:rPr>
+          <w:rFonts w:asciiTheme="majorHAnsi" w:eastAsia="Calibri" w:hAnsiTheme="majorHAnsi" w:cstheme="majorHAnsi"/>
+        </w:rPr>
+        <w:t>zilla</w:t>
+      </w:r>
     </w:p>
     <w:p>
       <w:pPr>
@@ -3126,7 +3581,15 @@
       </w:r>
       <w:proofErr w:type="spellEnd"/>
       <w:r>
-        <w:t xml:space="preserve"> en </w:t>
+        <w:t xml:space="preserve"> </w:t>
+      </w:r>
+      <w:proofErr w:type="spellStart"/>
+      <w:r>
+        <w:t>en</w:t>
+      </w:r>
+      <w:proofErr w:type="spellEnd"/>
+      <w:r>
+        <w:t xml:space="preserve"> </w:t>
       </w:r>
       <w:proofErr w:type="spellStart"/>
       <w:r>
@@ -3221,7 +3684,15 @@
         <w:t xml:space="preserve"> ,</w:t>
       </w:r>
       <w:r>
-        <w:t xml:space="preserve"> un chef de projet et un expert métier.</w:t>
+        <w:t xml:space="preserve"> un chef de </w:t>
+      </w:r>
+      <w:proofErr w:type="spellStart"/>
+      <w:r>
+        <w:t>projet</w:t>
+      </w:r>
+      <w:proofErr w:type="spellEnd"/>
+      <w:r>
+        <w:t xml:space="preserve"> et un expert métier.</w:t>
       </w:r>
     </w:p>
     <w:p>
@@ -3392,6 +3863,7 @@
           <w:rFonts w:asciiTheme="majorHAnsi" w:hAnsiTheme="majorHAnsi" w:cstheme="majorHAnsi"/>
           <w:bCs/>
         </w:rPr>
+        <w:lastRenderedPageBreak/>
         <w:t xml:space="preserve">Le nom du chef de projet était </w:t>
       </w:r>
       <w:r>
@@ -3525,7 +3997,6 @@
           <w:rFonts w:asciiTheme="majorHAnsi" w:hAnsiTheme="majorHAnsi" w:cstheme="majorHAnsi"/>
           <w:bCs/>
         </w:rPr>
-        <w:lastRenderedPageBreak/>
         <w:t xml:space="preserve">ANOMALIES MINEURES </w:t>
       </w:r>
     </w:p>
@@ -3692,6 +4163,302 @@
         </w:rPr>
         <w:t xml:space="preserve"> pas fait </w:t>
       </w:r>
+    </w:p>
+    <w:p>
+      <w:pPr>
+        <w:pStyle w:val="Sansinterligne"/>
+        <w:jc w:val="both"/>
+        <w:rPr>
+          <w:rFonts w:asciiTheme="majorHAnsi" w:hAnsiTheme="majorHAnsi" w:cstheme="majorHAnsi"/>
+          <w:b/>
+          <w:bCs/>
+          <w:color w:val="7030A0"/>
+        </w:rPr>
+      </w:pPr>
+    </w:p>
+    <w:p>
+      <w:pPr>
+        <w:pStyle w:val="Sansinterligne"/>
+        <w:jc w:val="both"/>
+        <w:rPr>
+          <w:rFonts w:asciiTheme="majorHAnsi" w:hAnsiTheme="majorHAnsi" w:cstheme="majorHAnsi"/>
+          <w:b/>
+          <w:bCs/>
+          <w:color w:val="FF0000"/>
+        </w:rPr>
+      </w:pPr>
+      <w:r>
+        <w:rPr>
+          <w:rFonts w:asciiTheme="majorHAnsi" w:hAnsiTheme="majorHAnsi" w:cstheme="majorHAnsi"/>
+          <w:b/>
+          <w:bCs/>
+          <w:color w:val="FF0000"/>
+        </w:rPr>
+        <w:t>Présentation proposé par le directeur d’ISSMI :</w:t>
+      </w:r>
+    </w:p>
+    <w:p>
+      <w:pPr>
+        <w:pStyle w:val="Sansinterligne"/>
+        <w:jc w:val="both"/>
+        <w:rPr>
+          <w:rFonts w:asciiTheme="majorHAnsi" w:hAnsiTheme="majorHAnsi" w:cstheme="majorHAnsi"/>
+          <w:b/>
+          <w:bCs/>
+          <w:color w:val="FF0000"/>
+        </w:rPr>
+      </w:pPr>
+      <w:r>
+        <w:rPr>
+          <w:rFonts w:asciiTheme="majorHAnsi" w:hAnsiTheme="majorHAnsi" w:cstheme="majorHAnsi"/>
+          <w:b/>
+          <w:bCs/>
+          <w:color w:val="FF0000"/>
+        </w:rPr>
+        <w:t>_Nom du projet</w:t>
+      </w:r>
+    </w:p>
+    <w:p>
+      <w:pPr>
+        <w:pStyle w:val="Sansinterligne"/>
+        <w:jc w:val="both"/>
+        <w:rPr>
+          <w:rFonts w:asciiTheme="majorHAnsi" w:hAnsiTheme="majorHAnsi" w:cstheme="majorHAnsi"/>
+          <w:b/>
+          <w:bCs/>
+          <w:color w:val="FF0000"/>
+        </w:rPr>
+      </w:pPr>
+      <w:r>
+        <w:rPr>
+          <w:rFonts w:asciiTheme="majorHAnsi" w:hAnsiTheme="majorHAnsi" w:cstheme="majorHAnsi"/>
+          <w:b/>
+          <w:bCs/>
+          <w:color w:val="FF0000"/>
+        </w:rPr>
+        <w:t>_Objectif du projet</w:t>
+      </w:r>
+    </w:p>
+    <w:p>
+      <w:pPr>
+        <w:pStyle w:val="Sansinterligne"/>
+        <w:jc w:val="both"/>
+        <w:rPr>
+          <w:rFonts w:asciiTheme="majorHAnsi" w:hAnsiTheme="majorHAnsi" w:cstheme="majorHAnsi"/>
+          <w:b/>
+          <w:bCs/>
+          <w:color w:val="FF0000"/>
+        </w:rPr>
+      </w:pPr>
+      <w:r>
+        <w:rPr>
+          <w:rFonts w:asciiTheme="majorHAnsi" w:hAnsiTheme="majorHAnsi" w:cstheme="majorHAnsi"/>
+          <w:b/>
+          <w:bCs/>
+          <w:color w:val="FF0000"/>
+        </w:rPr>
+        <w:t>_Architecture technique</w:t>
+      </w:r>
+    </w:p>
+    <w:p>
+      <w:pPr>
+        <w:pStyle w:val="Sansinterligne"/>
+        <w:jc w:val="both"/>
+        <w:rPr>
+          <w:rFonts w:asciiTheme="majorHAnsi" w:hAnsiTheme="majorHAnsi" w:cstheme="majorHAnsi"/>
+          <w:b/>
+          <w:bCs/>
+          <w:color w:val="FF0000"/>
+        </w:rPr>
+      </w:pPr>
+      <w:r>
+        <w:rPr>
+          <w:rFonts w:asciiTheme="majorHAnsi" w:hAnsiTheme="majorHAnsi" w:cstheme="majorHAnsi"/>
+          <w:b/>
+          <w:bCs/>
+          <w:color w:val="FF0000"/>
+        </w:rPr>
+        <w:t xml:space="preserve">_Architecture applicative </w:t>
+      </w:r>
+      <w:proofErr w:type="gramStart"/>
+      <w:r>
+        <w:rPr>
+          <w:rFonts w:asciiTheme="majorHAnsi" w:hAnsiTheme="majorHAnsi" w:cstheme="majorHAnsi"/>
+          <w:b/>
+          <w:bCs/>
+          <w:color w:val="FF0000"/>
+        </w:rPr>
+        <w:t>( les</w:t>
+      </w:r>
+      <w:proofErr w:type="gramEnd"/>
+      <w:r>
+        <w:rPr>
+          <w:rFonts w:asciiTheme="majorHAnsi" w:hAnsiTheme="majorHAnsi" w:cstheme="majorHAnsi"/>
+          <w:b/>
+          <w:bCs/>
+          <w:color w:val="FF0000"/>
+        </w:rPr>
+        <w:t xml:space="preserve"> applications dans leur environnement )</w:t>
+      </w:r>
+    </w:p>
+    <w:p>
+      <w:pPr>
+        <w:pStyle w:val="Sansinterligne"/>
+        <w:jc w:val="both"/>
+        <w:rPr>
+          <w:rFonts w:asciiTheme="majorHAnsi" w:hAnsiTheme="majorHAnsi" w:cstheme="majorHAnsi"/>
+          <w:b/>
+          <w:bCs/>
+          <w:color w:val="FF0000"/>
+        </w:rPr>
+      </w:pPr>
+      <w:r>
+        <w:rPr>
+          <w:rFonts w:asciiTheme="majorHAnsi" w:hAnsiTheme="majorHAnsi" w:cstheme="majorHAnsi"/>
+          <w:b/>
+          <w:bCs/>
+          <w:color w:val="FF0000"/>
+        </w:rPr>
+        <w:t>_Les grandes fonctionnalités</w:t>
+      </w:r>
+    </w:p>
+    <w:p>
+      <w:pPr>
+        <w:pStyle w:val="Sansinterligne"/>
+        <w:jc w:val="both"/>
+        <w:rPr>
+          <w:rFonts w:asciiTheme="majorHAnsi" w:hAnsiTheme="majorHAnsi" w:cstheme="majorHAnsi"/>
+          <w:b/>
+          <w:bCs/>
+          <w:color w:val="FF0000"/>
+        </w:rPr>
+      </w:pPr>
+      <w:r>
+        <w:rPr>
+          <w:rFonts w:asciiTheme="majorHAnsi" w:hAnsiTheme="majorHAnsi" w:cstheme="majorHAnsi"/>
+          <w:b/>
+          <w:bCs/>
+          <w:color w:val="FF0000"/>
+        </w:rPr>
+        <w:t>_Organisation globale du projet</w:t>
+      </w:r>
+    </w:p>
+    <w:p>
+      <w:pPr>
+        <w:pStyle w:val="Sansinterligne"/>
+        <w:jc w:val="both"/>
+        <w:rPr>
+          <w:rFonts w:asciiTheme="majorHAnsi" w:hAnsiTheme="majorHAnsi" w:cstheme="majorHAnsi"/>
+          <w:b/>
+          <w:bCs/>
+          <w:color w:val="FF0000"/>
+        </w:rPr>
+      </w:pPr>
+      <w:r>
+        <w:rPr>
+          <w:rFonts w:asciiTheme="majorHAnsi" w:hAnsiTheme="majorHAnsi" w:cstheme="majorHAnsi"/>
+          <w:b/>
+          <w:bCs/>
+          <w:color w:val="FF0000"/>
+        </w:rPr>
+        <w:t xml:space="preserve">_Se </w:t>
+      </w:r>
+      <w:proofErr w:type="gramStart"/>
+      <w:r>
+        <w:rPr>
+          <w:rFonts w:asciiTheme="majorHAnsi" w:hAnsiTheme="majorHAnsi" w:cstheme="majorHAnsi"/>
+          <w:b/>
+          <w:bCs/>
+          <w:color w:val="FF0000"/>
+        </w:rPr>
+        <w:t>situer</w:t>
+      </w:r>
+      <w:proofErr w:type="gramEnd"/>
+    </w:p>
+    <w:p>
+      <w:pPr>
+        <w:pStyle w:val="Sansinterligne"/>
+        <w:jc w:val="both"/>
+        <w:rPr>
+          <w:rFonts w:asciiTheme="majorHAnsi" w:hAnsiTheme="majorHAnsi" w:cstheme="majorHAnsi"/>
+          <w:b/>
+          <w:bCs/>
+          <w:color w:val="FF0000"/>
+        </w:rPr>
+      </w:pPr>
+      <w:r>
+        <w:rPr>
+          <w:rFonts w:asciiTheme="majorHAnsi" w:hAnsiTheme="majorHAnsi" w:cstheme="majorHAnsi"/>
+          <w:b/>
+          <w:bCs/>
+          <w:color w:val="FF0000"/>
+        </w:rPr>
+        <w:t xml:space="preserve">_Se </w:t>
+      </w:r>
+      <w:proofErr w:type="gramStart"/>
+      <w:r>
+        <w:rPr>
+          <w:rFonts w:asciiTheme="majorHAnsi" w:hAnsiTheme="majorHAnsi" w:cstheme="majorHAnsi"/>
+          <w:b/>
+          <w:bCs/>
+          <w:color w:val="FF0000"/>
+        </w:rPr>
+        <w:t>situer</w:t>
+      </w:r>
+      <w:proofErr w:type="gramEnd"/>
+      <w:r>
+        <w:rPr>
+          <w:rFonts w:asciiTheme="majorHAnsi" w:hAnsiTheme="majorHAnsi" w:cstheme="majorHAnsi"/>
+          <w:b/>
+          <w:bCs/>
+          <w:color w:val="FF0000"/>
+        </w:rPr>
+        <w:t xml:space="preserve"> dans le temps</w:t>
+      </w:r>
+    </w:p>
+    <w:p>
+      <w:pPr>
+        <w:pStyle w:val="Sansinterligne"/>
+        <w:jc w:val="both"/>
+        <w:rPr>
+          <w:rFonts w:asciiTheme="majorHAnsi" w:hAnsiTheme="majorHAnsi" w:cstheme="majorHAnsi"/>
+          <w:b/>
+          <w:bCs/>
+          <w:color w:val="FF0000"/>
+        </w:rPr>
+      </w:pPr>
+      <w:r>
+        <w:rPr>
+          <w:rFonts w:asciiTheme="majorHAnsi" w:hAnsiTheme="majorHAnsi" w:cstheme="majorHAnsi"/>
+          <w:b/>
+          <w:bCs/>
+          <w:color w:val="FF0000"/>
+        </w:rPr>
+        <w:t>_Les tâches importantes</w:t>
+      </w:r>
+    </w:p>
+    <w:p>
+      <w:pPr>
+        <w:pStyle w:val="Sansinterligne"/>
+        <w:jc w:val="both"/>
+        <w:rPr>
+          <w:rFonts w:asciiTheme="majorHAnsi" w:hAnsiTheme="majorHAnsi" w:cstheme="majorHAnsi"/>
+          <w:b/>
+          <w:bCs/>
+          <w:color w:val="FF0000"/>
+        </w:rPr>
+      </w:pPr>
+      <w:r>
+        <w:rPr>
+          <w:rFonts w:asciiTheme="majorHAnsi" w:hAnsiTheme="majorHAnsi" w:cstheme="majorHAnsi"/>
+          <w:b/>
+          <w:bCs/>
+          <w:color w:val="FF0000"/>
+        </w:rPr>
+        <w:t>_Le Faux Cul</w:t>
+      </w:r>
+      <w:bookmarkStart w:id="0" w:name="_GoBack"/>
+      <w:bookmarkEnd w:id="0"/>
     </w:p>
     <w:sectPr>
       <w:pgSz w:w="11906" w:h="16838"/>
@@ -3704,8 +4471,8 @@
 </file>
 
 <file path=word/numbering.xml><?xml version="1.0" encoding="utf-8"?>
-<w:numbering xmlns:ve="http://schemas.openxmlformats.org/markup-compatibility/2006" xmlns:o="urn:schemas-microsoft-com:office:office" xmlns:r="http://schemas.openxmlformats.org/officeDocument/2006/relationships" xmlns:m="http://schemas.openxmlformats.org/officeDocument/2006/math" xmlns:v="urn:schemas-microsoft-com:vml" xmlns:wp="http://schemas.openxmlformats.org/drawingml/2006/wordprocessingDrawing" xmlns:w10="urn:schemas-microsoft-com:office:word" xmlns:w="http://schemas.openxmlformats.org/wordprocessingml/2006/main" xmlns:wne="http://schemas.microsoft.com/office/word/2006/wordml">
-  <w:abstractNum w:abstractNumId="0">
+<w:numbering xmlns:wpc="http://schemas.microsoft.com/office/word/2010/wordprocessingCanvas" xmlns:mc="http://schemas.openxmlformats.org/markup-compatibility/2006" xmlns:o="urn:schemas-microsoft-com:office:office" xmlns:r="http://schemas.openxmlformats.org/officeDocument/2006/relationships" xmlns:m="http://schemas.openxmlformats.org/officeDocument/2006/math" xmlns:v="urn:schemas-microsoft-com:vml" xmlns:wp14="http://schemas.microsoft.com/office/word/2010/wordprocessingDrawing" xmlns:wp="http://schemas.openxmlformats.org/drawingml/2006/wordprocessingDrawing" xmlns:w10="urn:schemas-microsoft-com:office:word" xmlns:w="http://schemas.openxmlformats.org/wordprocessingml/2006/main" xmlns:w14="http://schemas.microsoft.com/office/word/2010/wordml" xmlns:w15="http://schemas.microsoft.com/office/word/2012/wordml" xmlns:wpg="http://schemas.microsoft.com/office/word/2010/wordprocessingGroup" xmlns:wpi="http://schemas.microsoft.com/office/word/2010/wordprocessingInk" xmlns:wne="http://schemas.microsoft.com/office/word/2006/wordml" xmlns:wps="http://schemas.microsoft.com/office/word/2010/wordprocessingShape" mc:Ignorable="w14 w15 wp14">
+  <w:abstractNum w:abstractNumId="0" w15:restartNumberingAfterBreak="0">
     <w:nsid w:val="01F544E0"/>
     <w:multiLevelType w:val="hybridMultilevel"/>
     <w:tmpl w:val="F19818BE"/>
@@ -3818,7 +4585,7 @@
       </w:rPr>
     </w:lvl>
   </w:abstractNum>
-  <w:abstractNum w:abstractNumId="1">
+  <w:abstractNum w:abstractNumId="1" w15:restartNumberingAfterBreak="0">
     <w:nsid w:val="09110788"/>
     <w:multiLevelType w:val="multilevel"/>
     <w:tmpl w:val="45D8D8F4"/>
@@ -3967,7 +4734,7 @@
       </w:rPr>
     </w:lvl>
   </w:abstractNum>
-  <w:abstractNum w:abstractNumId="2">
+  <w:abstractNum w:abstractNumId="2" w15:restartNumberingAfterBreak="0">
     <w:nsid w:val="1F8B5E8B"/>
     <w:multiLevelType w:val="hybridMultilevel"/>
     <w:tmpl w:val="B1FCB0BC"/>
@@ -4080,7 +4847,7 @@
       </w:rPr>
     </w:lvl>
   </w:abstractNum>
-  <w:abstractNum w:abstractNumId="3">
+  <w:abstractNum w:abstractNumId="3" w15:restartNumberingAfterBreak="0">
     <w:nsid w:val="2874342D"/>
     <w:multiLevelType w:val="hybridMultilevel"/>
     <w:tmpl w:val="158C23AC"/>
@@ -4192,7 +4959,7 @@
       </w:rPr>
     </w:lvl>
   </w:abstractNum>
-  <w:abstractNum w:abstractNumId="4">
+  <w:abstractNum w:abstractNumId="4" w15:restartNumberingAfterBreak="0">
     <w:nsid w:val="328F6597"/>
     <w:multiLevelType w:val="multilevel"/>
     <w:tmpl w:val="4484CCAE"/>
@@ -4305,7 +5072,7 @@
       </w:pPr>
     </w:lvl>
   </w:abstractNum>
-  <w:abstractNum w:abstractNumId="5">
+  <w:abstractNum w:abstractNumId="5" w15:restartNumberingAfterBreak="0">
     <w:nsid w:val="34C654EE"/>
     <w:multiLevelType w:val="multilevel"/>
     <w:tmpl w:val="C92C1A82"/>
@@ -4363,7 +5130,7 @@
       <w:lvlJc w:val="left"/>
     </w:lvl>
   </w:abstractNum>
-  <w:abstractNum w:abstractNumId="6">
+  <w:abstractNum w:abstractNumId="6" w15:restartNumberingAfterBreak="0">
     <w:nsid w:val="65F52367"/>
     <w:multiLevelType w:val="hybridMultilevel"/>
     <w:tmpl w:val="DFC89626"/>
@@ -4475,7 +5242,7 @@
       </w:rPr>
     </w:lvl>
   </w:abstractNum>
-  <w:abstractNum w:abstractNumId="7">
+  <w:abstractNum w:abstractNumId="7" w15:restartNumberingAfterBreak="0">
     <w:nsid w:val="6B5155B8"/>
     <w:multiLevelType w:val="hybridMultilevel"/>
     <w:tmpl w:val="10003838"/>
@@ -4615,7 +5382,7 @@
 </file>
 
 <file path=word/styles.xml><?xml version="1.0" encoding="utf-8"?>
-<w:styles xmlns:r="http://schemas.openxmlformats.org/officeDocument/2006/relationships" xmlns:w="http://schemas.openxmlformats.org/wordprocessingml/2006/main">
+<w:styles xmlns:mc="http://schemas.openxmlformats.org/markup-compatibility/2006" xmlns:r="http://schemas.openxmlformats.org/officeDocument/2006/relationships" xmlns:w="http://schemas.openxmlformats.org/wordprocessingml/2006/main" xmlns:w14="http://schemas.microsoft.com/office/word/2010/wordml" xmlns:w15="http://schemas.microsoft.com/office/word/2012/wordml" mc:Ignorable="w14 w15">
   <w:docDefaults>
     <w:rPrDefault>
       <w:rPr>
@@ -4631,144 +5398,378 @@
       </w:pPr>
     </w:pPrDefault>
   </w:docDefaults>
-  <w:latentStyles w:defLockedState="0" w:defUIPriority="99" w:defSemiHidden="1" w:defUnhideWhenUsed="1" w:defQFormat="0" w:count="267">
-    <w:lsdException w:name="Normal" w:semiHidden="0" w:uiPriority="0" w:unhideWhenUsed="0" w:qFormat="1"/>
-    <w:lsdException w:name="heading 1" w:semiHidden="0" w:uiPriority="9" w:unhideWhenUsed="0" w:qFormat="1"/>
-    <w:lsdException w:name="heading 2" w:uiPriority="9" w:qFormat="1"/>
-    <w:lsdException w:name="heading 3" w:uiPriority="9" w:qFormat="1"/>
-    <w:lsdException w:name="heading 4" w:uiPriority="9" w:qFormat="1"/>
-    <w:lsdException w:name="heading 5" w:uiPriority="9" w:qFormat="1"/>
-    <w:lsdException w:name="heading 6" w:uiPriority="9" w:qFormat="1"/>
-    <w:lsdException w:name="heading 7" w:uiPriority="9" w:qFormat="1"/>
-    <w:lsdException w:name="heading 8" w:uiPriority="9" w:qFormat="1"/>
-    <w:lsdException w:name="heading 9" w:uiPriority="9" w:qFormat="1"/>
-    <w:lsdException w:name="toc 1" w:uiPriority="39"/>
-    <w:lsdException w:name="toc 2" w:uiPriority="39"/>
-    <w:lsdException w:name="toc 3" w:uiPriority="39"/>
-    <w:lsdException w:name="toc 4" w:uiPriority="39"/>
-    <w:lsdException w:name="toc 5" w:uiPriority="39"/>
-    <w:lsdException w:name="toc 6" w:uiPriority="39"/>
-    <w:lsdException w:name="toc 7" w:uiPriority="39"/>
-    <w:lsdException w:name="toc 8" w:uiPriority="39"/>
-    <w:lsdException w:name="toc 9" w:uiPriority="39"/>
-    <w:lsdException w:name="caption" w:uiPriority="35" w:qFormat="1"/>
-    <w:lsdException w:name="Title" w:semiHidden="0" w:uiPriority="10" w:unhideWhenUsed="0" w:qFormat="1"/>
-    <w:lsdException w:name="Default Paragraph Font" w:uiPriority="1"/>
-    <w:lsdException w:name="Subtitle" w:semiHidden="0" w:uiPriority="11" w:unhideWhenUsed="0" w:qFormat="1"/>
-    <w:lsdException w:name="Strong" w:semiHidden="0" w:uiPriority="22" w:unhideWhenUsed="0" w:qFormat="1"/>
-    <w:lsdException w:name="Emphasis" w:semiHidden="0" w:uiPriority="20" w:unhideWhenUsed="0" w:qFormat="1"/>
-    <w:lsdException w:name="Table Grid" w:semiHidden="0" w:uiPriority="39" w:unhideWhenUsed="0"/>
-    <w:lsdException w:name="Placeholder Text" w:unhideWhenUsed="0"/>
-    <w:lsdException w:name="No Spacing" w:semiHidden="0" w:uiPriority="1" w:unhideWhenUsed="0" w:qFormat="1"/>
-    <w:lsdException w:name="Light Shading" w:semiHidden="0" w:uiPriority="60" w:unhideWhenUsed="0"/>
-    <w:lsdException w:name="Light List" w:semiHidden="0" w:uiPriority="61" w:unhideWhenUsed="0"/>
-    <w:lsdException w:name="Light Grid" w:semiHidden="0" w:uiPriority="62" w:unhideWhenUsed="0"/>
-    <w:lsdException w:name="Medium Shading 1" w:semiHidden="0" w:uiPriority="63" w:unhideWhenUsed="0"/>
-    <w:lsdException w:name="Medium Shading 2" w:semiHidden="0" w:uiPriority="64" w:unhideWhenUsed="0"/>
-    <w:lsdException w:name="Medium List 1" w:semiHidden="0" w:uiPriority="65" w:unhideWhenUsed="0"/>
-    <w:lsdException w:name="Medium List 2" w:semiHidden="0" w:uiPriority="66" w:unhideWhenUsed="0"/>
-    <w:lsdException w:name="Medium Grid 1" w:semiHidden="0" w:uiPriority="67" w:unhideWhenUsed="0"/>
-    <w:lsdException w:name="Medium Grid 2" w:semiHidden="0" w:uiPriority="68" w:unhideWhenUsed="0"/>
-    <w:lsdException w:name="Medium Grid 3" w:semiHidden="0" w:uiPriority="69" w:unhideWhenUsed="0"/>
-    <w:lsdException w:name="Dark List" w:semiHidden="0" w:uiPriority="70" w:unhideWhenUsed="0"/>
-    <w:lsdException w:name="Colorful Shading" w:semiHidden="0" w:uiPriority="71" w:unhideWhenUsed="0"/>
-    <w:lsdException w:name="Colorful List" w:semiHidden="0" w:uiPriority="72" w:unhideWhenUsed="0"/>
-    <w:lsdException w:name="Colorful Grid" w:semiHidden="0" w:uiPriority="73" w:unhideWhenUsed="0"/>
-    <w:lsdException w:name="Light Shading Accent 1" w:semiHidden="0" w:uiPriority="60" w:unhideWhenUsed="0"/>
-    <w:lsdException w:name="Light List Accent 1" w:semiHidden="0" w:uiPriority="61" w:unhideWhenUsed="0"/>
-    <w:lsdException w:name="Light Grid Accent 1" w:semiHidden="0" w:uiPriority="62" w:unhideWhenUsed="0"/>
-    <w:lsdException w:name="Medium Shading 1 Accent 1" w:semiHidden="0" w:uiPriority="63" w:unhideWhenUsed="0"/>
-    <w:lsdException w:name="Medium Shading 2 Accent 1" w:semiHidden="0" w:uiPriority="64" w:unhideWhenUsed="0"/>
-    <w:lsdException w:name="Medium List 1 Accent 1" w:semiHidden="0" w:uiPriority="65" w:unhideWhenUsed="0"/>
-    <w:lsdException w:name="Revision" w:unhideWhenUsed="0"/>
-    <w:lsdException w:name="List Paragraph" w:semiHidden="0" w:uiPriority="34" w:unhideWhenUsed="0" w:qFormat="1"/>
-    <w:lsdException w:name="Quote" w:semiHidden="0" w:uiPriority="29" w:unhideWhenUsed="0" w:qFormat="1"/>
-    <w:lsdException w:name="Intense Quote" w:semiHidden="0" w:uiPriority="30" w:unhideWhenUsed="0" w:qFormat="1"/>
-    <w:lsdException w:name="Medium List 2 Accent 1" w:semiHidden="0" w:uiPriority="66" w:unhideWhenUsed="0"/>
-    <w:lsdException w:name="Medium Grid 1 Accent 1" w:semiHidden="0" w:uiPriority="67" w:unhideWhenUsed="0"/>
-    <w:lsdException w:name="Medium Grid 2 Accent 1" w:semiHidden="0" w:uiPriority="68" w:unhideWhenUsed="0"/>
-    <w:lsdException w:name="Medium Grid 3 Accent 1" w:semiHidden="0" w:uiPriority="69" w:unhideWhenUsed="0"/>
-    <w:lsdException w:name="Dark List Accent 1" w:semiHidden="0" w:uiPriority="70" w:unhideWhenUsed="0"/>
-    <w:lsdException w:name="Colorful Shading Accent 1" w:semiHidden="0" w:uiPriority="71" w:unhideWhenUsed="0"/>
-    <w:lsdException w:name="Colorful List Accent 1" w:semiHidden="0" w:uiPriority="72" w:unhideWhenUsed="0"/>
-    <w:lsdException w:name="Colorful Grid Accent 1" w:semiHidden="0" w:uiPriority="73" w:unhideWhenUsed="0"/>
-    <w:lsdException w:name="Light Shading Accent 2" w:semiHidden="0" w:uiPriority="60" w:unhideWhenUsed="0"/>
-    <w:lsdException w:name="Light List Accent 2" w:semiHidden="0" w:uiPriority="61" w:unhideWhenUsed="0"/>
-    <w:lsdException w:name="Light Grid Accent 2" w:semiHidden="0" w:uiPriority="62" w:unhideWhenUsed="0"/>
-    <w:lsdException w:name="Medium Shading 1 Accent 2" w:semiHidden="0" w:uiPriority="63" w:unhideWhenUsed="0"/>
-    <w:lsdException w:name="Medium Shading 2 Accent 2" w:semiHidden="0" w:uiPriority="64" w:unhideWhenUsed="0"/>
-    <w:lsdException w:name="Medium List 1 Accent 2" w:semiHidden="0" w:uiPriority="65" w:unhideWhenUsed="0"/>
-    <w:lsdException w:name="Medium List 2 Accent 2" w:semiHidden="0" w:uiPriority="66" w:unhideWhenUsed="0"/>
-    <w:lsdException w:name="Medium Grid 1 Accent 2" w:semiHidden="0" w:uiPriority="67" w:unhideWhenUsed="0"/>
-    <w:lsdException w:name="Medium Grid 2 Accent 2" w:semiHidden="0" w:uiPriority="68" w:unhideWhenUsed="0"/>
-    <w:lsdException w:name="Medium Grid 3 Accent 2" w:semiHidden="0" w:uiPriority="69" w:unhideWhenUsed="0"/>
-    <w:lsdException w:name="Dark List Accent 2" w:semiHidden="0" w:uiPriority="70" w:unhideWhenUsed="0"/>
-    <w:lsdException w:name="Colorful Shading Accent 2" w:semiHidden="0" w:uiPriority="71" w:unhideWhenUsed="0"/>
-    <w:lsdException w:name="Colorful List Accent 2" w:semiHidden="0" w:uiPriority="72" w:unhideWhenUsed="0"/>
-    <w:lsdException w:name="Colorful Grid Accent 2" w:semiHidden="0" w:uiPriority="73" w:unhideWhenUsed="0"/>
-    <w:lsdException w:name="Light Shading Accent 3" w:semiHidden="0" w:uiPriority="60" w:unhideWhenUsed="0"/>
-    <w:lsdException w:name="Light List Accent 3" w:semiHidden="0" w:uiPriority="61" w:unhideWhenUsed="0"/>
-    <w:lsdException w:name="Light Grid Accent 3" w:semiHidden="0" w:uiPriority="62" w:unhideWhenUsed="0"/>
-    <w:lsdException w:name="Medium Shading 1 Accent 3" w:semiHidden="0" w:uiPriority="63" w:unhideWhenUsed="0"/>
-    <w:lsdException w:name="Medium Shading 2 Accent 3" w:semiHidden="0" w:uiPriority="64" w:unhideWhenUsed="0"/>
-    <w:lsdException w:name="Medium List 1 Accent 3" w:semiHidden="0" w:uiPriority="65" w:unhideWhenUsed="0"/>
-    <w:lsdException w:name="Medium List 2 Accent 3" w:semiHidden="0" w:uiPriority="66" w:unhideWhenUsed="0"/>
-    <w:lsdException w:name="Medium Grid 1 Accent 3" w:semiHidden="0" w:uiPriority="67" w:unhideWhenUsed="0"/>
-    <w:lsdException w:name="Medium Grid 2 Accent 3" w:semiHidden="0" w:uiPriority="68" w:unhideWhenUsed="0"/>
-    <w:lsdException w:name="Medium Grid 3 Accent 3" w:semiHidden="0" w:uiPriority="69" w:unhideWhenUsed="0"/>
-    <w:lsdException w:name="Dark List Accent 3" w:semiHidden="0" w:uiPriority="70" w:unhideWhenUsed="0"/>
-    <w:lsdException w:name="Colorful Shading Accent 3" w:semiHidden="0" w:uiPriority="71" w:unhideWhenUsed="0"/>
-    <w:lsdException w:name="Colorful List Accent 3" w:semiHidden="0" w:uiPriority="72" w:unhideWhenUsed="0"/>
-    <w:lsdException w:name="Colorful Grid Accent 3" w:semiHidden="0" w:uiPriority="73" w:unhideWhenUsed="0"/>
-    <w:lsdException w:name="Light Shading Accent 4" w:semiHidden="0" w:uiPriority="60" w:unhideWhenUsed="0"/>
-    <w:lsdException w:name="Light List Accent 4" w:semiHidden="0" w:uiPriority="61" w:unhideWhenUsed="0"/>
-    <w:lsdException w:name="Light Grid Accent 4" w:semiHidden="0" w:uiPriority="62" w:unhideWhenUsed="0"/>
-    <w:lsdException w:name="Medium Shading 1 Accent 4" w:semiHidden="0" w:uiPriority="63" w:unhideWhenUsed="0"/>
-    <w:lsdException w:name="Medium Shading 2 Accent 4" w:semiHidden="0" w:uiPriority="64" w:unhideWhenUsed="0"/>
-    <w:lsdException w:name="Medium List 1 Accent 4" w:semiHidden="0" w:uiPriority="65" w:unhideWhenUsed="0"/>
-    <w:lsdException w:name="Medium List 2 Accent 4" w:semiHidden="0" w:uiPriority="66" w:unhideWhenUsed="0"/>
-    <w:lsdException w:name="Medium Grid 1 Accent 4" w:semiHidden="0" w:uiPriority="67" w:unhideWhenUsed="0"/>
-    <w:lsdException w:name="Medium Grid 2 Accent 4" w:semiHidden="0" w:uiPriority="68" w:unhideWhenUsed="0"/>
-    <w:lsdException w:name="Medium Grid 3 Accent 4" w:semiHidden="0" w:uiPriority="69" w:unhideWhenUsed="0"/>
-    <w:lsdException w:name="Dark List Accent 4" w:semiHidden="0" w:uiPriority="70" w:unhideWhenUsed="0"/>
-    <w:lsdException w:name="Colorful Shading Accent 4" w:semiHidden="0" w:uiPriority="71" w:unhideWhenUsed="0"/>
-    <w:lsdException w:name="Colorful List Accent 4" w:semiHidden="0" w:uiPriority="72" w:unhideWhenUsed="0"/>
-    <w:lsdException w:name="Colorful Grid Accent 4" w:semiHidden="0" w:uiPriority="73" w:unhideWhenUsed="0"/>
-    <w:lsdException w:name="Light Shading Accent 5" w:semiHidden="0" w:uiPriority="60" w:unhideWhenUsed="0"/>
-    <w:lsdException w:name="Light List Accent 5" w:semiHidden="0" w:uiPriority="61" w:unhideWhenUsed="0"/>
-    <w:lsdException w:name="Light Grid Accent 5" w:semiHidden="0" w:uiPriority="62" w:unhideWhenUsed="0"/>
-    <w:lsdException w:name="Medium Shading 1 Accent 5" w:semiHidden="0" w:uiPriority="63" w:unhideWhenUsed="0"/>
-    <w:lsdException w:name="Medium Shading 2 Accent 5" w:semiHidden="0" w:uiPriority="64" w:unhideWhenUsed="0"/>
-    <w:lsdException w:name="Medium List 1 Accent 5" w:semiHidden="0" w:uiPriority="65" w:unhideWhenUsed="0"/>
-    <w:lsdException w:name="Medium List 2 Accent 5" w:semiHidden="0" w:uiPriority="66" w:unhideWhenUsed="0"/>
-    <w:lsdException w:name="Medium Grid 1 Accent 5" w:semiHidden="0" w:uiPriority="67" w:unhideWhenUsed="0"/>
-    <w:lsdException w:name="Medium Grid 2 Accent 5" w:semiHidden="0" w:uiPriority="68" w:unhideWhenUsed="0"/>
-    <w:lsdException w:name="Medium Grid 3 Accent 5" w:semiHidden="0" w:uiPriority="69" w:unhideWhenUsed="0"/>
-    <w:lsdException w:name="Dark List Accent 5" w:semiHidden="0" w:uiPriority="70" w:unhideWhenUsed="0"/>
-    <w:lsdException w:name="Colorful Shading Accent 5" w:semiHidden="0" w:uiPriority="71" w:unhideWhenUsed="0"/>
-    <w:lsdException w:name="Colorful List Accent 5" w:semiHidden="0" w:uiPriority="72" w:unhideWhenUsed="0"/>
-    <w:lsdException w:name="Colorful Grid Accent 5" w:semiHidden="0" w:uiPriority="73" w:unhideWhenUsed="0"/>
-    <w:lsdException w:name="Light Shading Accent 6" w:semiHidden="0" w:uiPriority="60" w:unhideWhenUsed="0"/>
-    <w:lsdException w:name="Light List Accent 6" w:semiHidden="0" w:uiPriority="61" w:unhideWhenUsed="0"/>
-    <w:lsdException w:name="Light Grid Accent 6" w:semiHidden="0" w:uiPriority="62" w:unhideWhenUsed="0"/>
-    <w:lsdException w:name="Medium Shading 1 Accent 6" w:semiHidden="0" w:uiPriority="63" w:unhideWhenUsed="0"/>
-    <w:lsdException w:name="Medium Shading 2 Accent 6" w:semiHidden="0" w:uiPriority="64" w:unhideWhenUsed="0"/>
-    <w:lsdException w:name="Medium List 1 Accent 6" w:semiHidden="0" w:uiPriority="65" w:unhideWhenUsed="0"/>
-    <w:lsdException w:name="Medium List 2 Accent 6" w:semiHidden="0" w:uiPriority="66" w:unhideWhenUsed="0"/>
-    <w:lsdException w:name="Medium Grid 1 Accent 6" w:semiHidden="0" w:uiPriority="67" w:unhideWhenUsed="0"/>
-    <w:lsdException w:name="Medium Grid 2 Accent 6" w:semiHidden="0" w:uiPriority="68" w:unhideWhenUsed="0"/>
-    <w:lsdException w:name="Medium Grid 3 Accent 6" w:semiHidden="0" w:uiPriority="69" w:unhideWhenUsed="0"/>
-    <w:lsdException w:name="Dark List Accent 6" w:semiHidden="0" w:uiPriority="70" w:unhideWhenUsed="0"/>
-    <w:lsdException w:name="Colorful Shading Accent 6" w:semiHidden="0" w:uiPriority="71" w:unhideWhenUsed="0"/>
-    <w:lsdException w:name="Colorful List Accent 6" w:semiHidden="0" w:uiPriority="72" w:unhideWhenUsed="0"/>
-    <w:lsdException w:name="Colorful Grid Accent 6" w:semiHidden="0" w:uiPriority="73" w:unhideWhenUsed="0"/>
-    <w:lsdException w:name="Subtle Emphasis" w:semiHidden="0" w:uiPriority="19" w:unhideWhenUsed="0" w:qFormat="1"/>
-    <w:lsdException w:name="Intense Emphasis" w:semiHidden="0" w:uiPriority="21" w:unhideWhenUsed="0" w:qFormat="1"/>
-    <w:lsdException w:name="Subtle Reference" w:semiHidden="0" w:uiPriority="31" w:unhideWhenUsed="0" w:qFormat="1"/>
-    <w:lsdException w:name="Intense Reference" w:semiHidden="0" w:uiPriority="32" w:unhideWhenUsed="0" w:qFormat="1"/>
-    <w:lsdException w:name="Book Title" w:semiHidden="0" w:uiPriority="33" w:unhideWhenUsed="0" w:qFormat="1"/>
-    <w:lsdException w:name="Bibliography" w:uiPriority="37"/>
-    <w:lsdException w:name="TOC Heading" w:uiPriority="39" w:qFormat="1"/>
+  <w:latentStyles w:defLockedState="0" w:defUIPriority="99" w:defSemiHidden="0" w:defUnhideWhenUsed="0" w:defQFormat="0" w:count="371">
+    <w:lsdException w:name="Normal" w:uiPriority="0" w:qFormat="1"/>
+    <w:lsdException w:name="heading 1" w:uiPriority="9" w:qFormat="1"/>
+    <w:lsdException w:name="heading 2" w:semiHidden="1" w:uiPriority="9" w:unhideWhenUsed="1" w:qFormat="1"/>
+    <w:lsdException w:name="heading 3" w:semiHidden="1" w:uiPriority="9" w:unhideWhenUsed="1" w:qFormat="1"/>
+    <w:lsdException w:name="heading 4" w:semiHidden="1" w:uiPriority="9" w:unhideWhenUsed="1" w:qFormat="1"/>
+    <w:lsdException w:name="heading 5" w:semiHidden="1" w:uiPriority="9" w:unhideWhenUsed="1" w:qFormat="1"/>
+    <w:lsdException w:name="heading 6" w:semiHidden="1" w:uiPriority="9" w:unhideWhenUsed="1" w:qFormat="1"/>
+    <w:lsdException w:name="heading 7" w:semiHidden="1" w:uiPriority="9" w:unhideWhenUsed="1" w:qFormat="1"/>
+    <w:lsdException w:name="heading 8" w:semiHidden="1" w:uiPriority="9" w:unhideWhenUsed="1" w:qFormat="1"/>
+    <w:lsdException w:name="heading 9" w:semiHidden="1" w:uiPriority="9" w:unhideWhenUsed="1" w:qFormat="1"/>
+    <w:lsdException w:name="index 1" w:semiHidden="1" w:unhideWhenUsed="1"/>
+    <w:lsdException w:name="index 2" w:semiHidden="1" w:unhideWhenUsed="1"/>
+    <w:lsdException w:name="index 3" w:semiHidden="1" w:unhideWhenUsed="1"/>
+    <w:lsdException w:name="index 4" w:semiHidden="1" w:unhideWhenUsed="1"/>
+    <w:lsdException w:name="index 5" w:semiHidden="1" w:unhideWhenUsed="1"/>
+    <w:lsdException w:name="index 6" w:semiHidden="1" w:unhideWhenUsed="1"/>
+    <w:lsdException w:name="index 7" w:semiHidden="1" w:unhideWhenUsed="1"/>
+    <w:lsdException w:name="index 8" w:semiHidden="1" w:unhideWhenUsed="1"/>
+    <w:lsdException w:name="index 9" w:semiHidden="1" w:unhideWhenUsed="1"/>
+    <w:lsdException w:name="toc 1" w:semiHidden="1" w:uiPriority="39" w:unhideWhenUsed="1"/>
+    <w:lsdException w:name="toc 2" w:semiHidden="1" w:uiPriority="39" w:unhideWhenUsed="1"/>
+    <w:lsdException w:name="toc 3" w:semiHidden="1" w:uiPriority="39" w:unhideWhenUsed="1"/>
+    <w:lsdException w:name="toc 4" w:semiHidden="1" w:uiPriority="39" w:unhideWhenUsed="1"/>
+    <w:lsdException w:name="toc 5" w:semiHidden="1" w:uiPriority="39" w:unhideWhenUsed="1"/>
+    <w:lsdException w:name="toc 6" w:semiHidden="1" w:uiPriority="39" w:unhideWhenUsed="1"/>
+    <w:lsdException w:name="toc 7" w:semiHidden="1" w:uiPriority="39" w:unhideWhenUsed="1"/>
+    <w:lsdException w:name="toc 8" w:semiHidden="1" w:uiPriority="39" w:unhideWhenUsed="1"/>
+    <w:lsdException w:name="toc 9" w:semiHidden="1" w:uiPriority="39" w:unhideWhenUsed="1"/>
+    <w:lsdException w:name="Normal Indent" w:semiHidden="1" w:unhideWhenUsed="1"/>
+    <w:lsdException w:name="footnote text" w:semiHidden="1" w:unhideWhenUsed="1"/>
+    <w:lsdException w:name="annotation text" w:semiHidden="1" w:unhideWhenUsed="1"/>
+    <w:lsdException w:name="header" w:semiHidden="1" w:unhideWhenUsed="1"/>
+    <w:lsdException w:name="footer" w:semiHidden="1" w:unhideWhenUsed="1"/>
+    <w:lsdException w:name="index heading" w:semiHidden="1" w:unhideWhenUsed="1"/>
+    <w:lsdException w:name="caption" w:semiHidden="1" w:uiPriority="35" w:unhideWhenUsed="1" w:qFormat="1"/>
+    <w:lsdException w:name="table of figures" w:semiHidden="1" w:unhideWhenUsed="1"/>
+    <w:lsdException w:name="envelope address" w:semiHidden="1" w:unhideWhenUsed="1"/>
+    <w:lsdException w:name="envelope return" w:semiHidden="1" w:unhideWhenUsed="1"/>
+    <w:lsdException w:name="footnote reference" w:semiHidden="1" w:unhideWhenUsed="1"/>
+    <w:lsdException w:name="annotation reference" w:semiHidden="1" w:unhideWhenUsed="1"/>
+    <w:lsdException w:name="line number" w:semiHidden="1" w:unhideWhenUsed="1"/>
+    <w:lsdException w:name="page number" w:semiHidden="1" w:unhideWhenUsed="1"/>
+    <w:lsdException w:name="endnote reference" w:semiHidden="1" w:unhideWhenUsed="1"/>
+    <w:lsdException w:name="endnote text" w:semiHidden="1" w:unhideWhenUsed="1"/>
+    <w:lsdException w:name="table of authorities" w:semiHidden="1" w:unhideWhenUsed="1"/>
+    <w:lsdException w:name="macro" w:semiHidden="1" w:unhideWhenUsed="1"/>
+    <w:lsdException w:name="toa heading" w:semiHidden="1" w:unhideWhenUsed="1"/>
+    <w:lsdException w:name="List" w:semiHidden="1" w:unhideWhenUsed="1"/>
+    <w:lsdException w:name="List Bullet" w:semiHidden="1" w:unhideWhenUsed="1"/>
+    <w:lsdException w:name="List Number" w:semiHidden="1" w:unhideWhenUsed="1"/>
+    <w:lsdException w:name="List 2" w:semiHidden="1" w:unhideWhenUsed="1"/>
+    <w:lsdException w:name="List 3" w:semiHidden="1" w:unhideWhenUsed="1"/>
+    <w:lsdException w:name="List 4" w:semiHidden="1" w:unhideWhenUsed="1"/>
+    <w:lsdException w:name="List 5" w:semiHidden="1" w:unhideWhenUsed="1"/>
+    <w:lsdException w:name="List Bullet 2" w:semiHidden="1" w:unhideWhenUsed="1"/>
+    <w:lsdException w:name="List Bullet 3" w:semiHidden="1" w:unhideWhenUsed="1"/>
+    <w:lsdException w:name="List Bullet 4" w:semiHidden="1" w:unhideWhenUsed="1"/>
+    <w:lsdException w:name="List Bullet 5" w:semiHidden="1" w:unhideWhenUsed="1"/>
+    <w:lsdException w:name="List Number 2" w:semiHidden="1" w:unhideWhenUsed="1"/>
+    <w:lsdException w:name="List Number 3" w:semiHidden="1" w:unhideWhenUsed="1"/>
+    <w:lsdException w:name="List Number 4" w:semiHidden="1" w:unhideWhenUsed="1"/>
+    <w:lsdException w:name="List Number 5" w:semiHidden="1" w:unhideWhenUsed="1"/>
+    <w:lsdException w:name="Title" w:uiPriority="10" w:qFormat="1"/>
+    <w:lsdException w:name="Closing" w:semiHidden="1" w:unhideWhenUsed="1"/>
+    <w:lsdException w:name="Signature" w:semiHidden="1" w:unhideWhenUsed="1"/>
+    <w:lsdException w:name="Default Paragraph Font" w:semiHidden="1" w:uiPriority="1" w:unhideWhenUsed="1"/>
+    <w:lsdException w:name="Body Text" w:semiHidden="1" w:unhideWhenUsed="1"/>
+    <w:lsdException w:name="Body Text Indent" w:semiHidden="1" w:unhideWhenUsed="1"/>
+    <w:lsdException w:name="List Continue" w:semiHidden="1" w:unhideWhenUsed="1"/>
+    <w:lsdException w:name="List Continue 2" w:semiHidden="1" w:unhideWhenUsed="1"/>
+    <w:lsdException w:name="List Continue 3" w:semiHidden="1" w:unhideWhenUsed="1"/>
+    <w:lsdException w:name="List Continue 4" w:semiHidden="1" w:unhideWhenUsed="1"/>
+    <w:lsdException w:name="List Continue 5" w:semiHidden="1" w:unhideWhenUsed="1"/>
+    <w:lsdException w:name="Message Header" w:semiHidden="1" w:unhideWhenUsed="1"/>
+    <w:lsdException w:name="Subtitle" w:uiPriority="11" w:qFormat="1"/>
+    <w:lsdException w:name="Salutation" w:semiHidden="1" w:unhideWhenUsed="1"/>
+    <w:lsdException w:name="Date" w:semiHidden="1" w:unhideWhenUsed="1"/>
+    <w:lsdException w:name="Body Text First Indent" w:semiHidden="1" w:unhideWhenUsed="1"/>
+    <w:lsdException w:name="Body Text First Indent 2" w:semiHidden="1" w:unhideWhenUsed="1"/>
+    <w:lsdException w:name="Note Heading" w:semiHidden="1" w:unhideWhenUsed="1"/>
+    <w:lsdException w:name="Body Text 2" w:semiHidden="1" w:unhideWhenUsed="1"/>
+    <w:lsdException w:name="Body Text 3" w:semiHidden="1" w:unhideWhenUsed="1"/>
+    <w:lsdException w:name="Body Text Indent 2" w:semiHidden="1" w:unhideWhenUsed="1"/>
+    <w:lsdException w:name="Body Text Indent 3" w:semiHidden="1" w:unhideWhenUsed="1"/>
+    <w:lsdException w:name="Block Text" w:semiHidden="1" w:unhideWhenUsed="1"/>
+    <w:lsdException w:name="Hyperlink" w:semiHidden="1" w:unhideWhenUsed="1"/>
+    <w:lsdException w:name="FollowedHyperlink" w:semiHidden="1" w:unhideWhenUsed="1"/>
+    <w:lsdException w:name="Strong" w:uiPriority="22" w:qFormat="1"/>
+    <w:lsdException w:name="Emphasis" w:uiPriority="20" w:qFormat="1"/>
+    <w:lsdException w:name="Document Map" w:semiHidden="1" w:unhideWhenUsed="1"/>
+    <w:lsdException w:name="Plain Text" w:semiHidden="1" w:unhideWhenUsed="1"/>
+    <w:lsdException w:name="E-mail Signature" w:semiHidden="1" w:unhideWhenUsed="1"/>
+    <w:lsdException w:name="HTML Top of Form" w:semiHidden="1" w:unhideWhenUsed="1"/>
+    <w:lsdException w:name="HTML Bottom of Form" w:semiHidden="1" w:unhideWhenUsed="1"/>
+    <w:lsdException w:name="Normal (Web)" w:semiHidden="1" w:unhideWhenUsed="1"/>
+    <w:lsdException w:name="HTML Acronym" w:semiHidden="1" w:unhideWhenUsed="1"/>
+    <w:lsdException w:name="HTML Address" w:semiHidden="1" w:unhideWhenUsed="1"/>
+    <w:lsdException w:name="HTML Cite" w:semiHidden="1" w:unhideWhenUsed="1"/>
+    <w:lsdException w:name="HTML Code" w:semiHidden="1" w:unhideWhenUsed="1"/>
+    <w:lsdException w:name="HTML Definition" w:semiHidden="1" w:unhideWhenUsed="1"/>
+    <w:lsdException w:name="HTML Keyboard" w:semiHidden="1" w:unhideWhenUsed="1"/>
+    <w:lsdException w:name="HTML Preformatted" w:semiHidden="1" w:unhideWhenUsed="1"/>
+    <w:lsdException w:name="HTML Sample" w:semiHidden="1" w:unhideWhenUsed="1"/>
+    <w:lsdException w:name="HTML Typewriter" w:semiHidden="1" w:unhideWhenUsed="1"/>
+    <w:lsdException w:name="HTML Variable" w:semiHidden="1" w:unhideWhenUsed="1"/>
+    <w:lsdException w:name="Normal Table" w:semiHidden="1" w:unhideWhenUsed="1"/>
+    <w:lsdException w:name="annotation subject" w:semiHidden="1" w:unhideWhenUsed="1"/>
+    <w:lsdException w:name="No List" w:semiHidden="1" w:unhideWhenUsed="1"/>
+    <w:lsdException w:name="Outline List 1" w:semiHidden="1" w:unhideWhenUsed="1"/>
+    <w:lsdException w:name="Outline List 2" w:semiHidden="1" w:unhideWhenUsed="1"/>
+    <w:lsdException w:name="Outline List 3" w:semiHidden="1" w:unhideWhenUsed="1"/>
+    <w:lsdException w:name="Table Simple 1" w:semiHidden="1" w:unhideWhenUsed="1"/>
+    <w:lsdException w:name="Table Simple 2" w:semiHidden="1" w:unhideWhenUsed="1"/>
+    <w:lsdException w:name="Table Simple 3" w:semiHidden="1" w:unhideWhenUsed="1"/>
+    <w:lsdException w:name="Table Classic 1" w:semiHidden="1" w:unhideWhenUsed="1"/>
+    <w:lsdException w:name="Table Classic 2" w:semiHidden="1" w:unhideWhenUsed="1"/>
+    <w:lsdException w:name="Table Classic 3" w:semiHidden="1" w:unhideWhenUsed="1"/>
+    <w:lsdException w:name="Table Classic 4" w:semiHidden="1" w:unhideWhenUsed="1"/>
+    <w:lsdException w:name="Table Colorful 1" w:semiHidden="1" w:unhideWhenUsed="1"/>
+    <w:lsdException w:name="Table Colorful 2" w:semiHidden="1" w:unhideWhenUsed="1"/>
+    <w:lsdException w:name="Table Colorful 3" w:semiHidden="1" w:unhideWhenUsed="1"/>
+    <w:lsdException w:name="Table Columns 1" w:semiHidden="1" w:unhideWhenUsed="1"/>
+    <w:lsdException w:name="Table Columns 2" w:semiHidden="1" w:unhideWhenUsed="1"/>
+    <w:lsdException w:name="Table Columns 3" w:semiHidden="1" w:unhideWhenUsed="1"/>
+    <w:lsdException w:name="Table Columns 4" w:semiHidden="1" w:unhideWhenUsed="1"/>
+    <w:lsdException w:name="Table Columns 5" w:semiHidden="1" w:unhideWhenUsed="1"/>
+    <w:lsdException w:name="Table Grid 1" w:semiHidden="1" w:unhideWhenUsed="1"/>
+    <w:lsdException w:name="Table Grid 2" w:semiHidden="1" w:unhideWhenUsed="1"/>
+    <w:lsdException w:name="Table Grid 3" w:semiHidden="1" w:unhideWhenUsed="1"/>
+    <w:lsdException w:name="Table Grid 4" w:semiHidden="1" w:unhideWhenUsed="1"/>
+    <w:lsdException w:name="Table Grid 5" w:semiHidden="1" w:unhideWhenUsed="1"/>
+    <w:lsdException w:name="Table Grid 6" w:semiHidden="1" w:unhideWhenUsed="1"/>
+    <w:lsdException w:name="Table Grid 7" w:semiHidden="1" w:unhideWhenUsed="1"/>
+    <w:lsdException w:name="Table Grid 8" w:semiHidden="1" w:unhideWhenUsed="1"/>
+    <w:lsdException w:name="Table List 1" w:semiHidden="1" w:unhideWhenUsed="1"/>
+    <w:lsdException w:name="Table List 2" w:semiHidden="1" w:unhideWhenUsed="1"/>
+    <w:lsdException w:name="Table List 3" w:semiHidden="1" w:unhideWhenUsed="1"/>
+    <w:lsdException w:name="Table List 4" w:semiHidden="1" w:unhideWhenUsed="1"/>
+    <w:lsdException w:name="Table List 5" w:semiHidden="1" w:unhideWhenUsed="1"/>
+    <w:lsdException w:name="Table List 6" w:semiHidden="1" w:unhideWhenUsed="1"/>
+    <w:lsdException w:name="Table List 7" w:semiHidden="1" w:unhideWhenUsed="1"/>
+    <w:lsdException w:name="Table List 8" w:semiHidden="1" w:unhideWhenUsed="1"/>
+    <w:lsdException w:name="Table 3D effects 1" w:semiHidden="1" w:unhideWhenUsed="1"/>
+    <w:lsdException w:name="Table 3D effects 2" w:semiHidden="1" w:unhideWhenUsed="1"/>
+    <w:lsdException w:name="Table 3D effects 3" w:semiHidden="1" w:unhideWhenUsed="1"/>
+    <w:lsdException w:name="Table Contemporary" w:semiHidden="1" w:unhideWhenUsed="1"/>
+    <w:lsdException w:name="Table Elegant" w:semiHidden="1" w:unhideWhenUsed="1"/>
+    <w:lsdException w:name="Table Professional" w:semiHidden="1" w:unhideWhenUsed="1"/>
+    <w:lsdException w:name="Table Subtle 1" w:semiHidden="1" w:unhideWhenUsed="1"/>
+    <w:lsdException w:name="Table Subtle 2" w:semiHidden="1" w:unhideWhenUsed="1"/>
+    <w:lsdException w:name="Table Web 1" w:semiHidden="1" w:unhideWhenUsed="1"/>
+    <w:lsdException w:name="Table Web 2" w:semiHidden="1" w:unhideWhenUsed="1"/>
+    <w:lsdException w:name="Table Web 3" w:semiHidden="1" w:unhideWhenUsed="1"/>
+    <w:lsdException w:name="Balloon Text" w:semiHidden="1" w:unhideWhenUsed="1"/>
+    <w:lsdException w:name="Table Grid" w:uiPriority="39"/>
+    <w:lsdException w:name="Table Theme" w:semiHidden="1" w:unhideWhenUsed="1"/>
+    <w:lsdException w:name="Placeholder Text" w:semiHidden="1"/>
+    <w:lsdException w:name="No Spacing" w:uiPriority="1" w:qFormat="1"/>
+    <w:lsdException w:name="Light Shading" w:uiPriority="60"/>
+    <w:lsdException w:name="Light List" w:uiPriority="61"/>
+    <w:lsdException w:name="Light Grid" w:uiPriority="62"/>
+    <w:lsdException w:name="Medium Shading 1" w:uiPriority="63"/>
+    <w:lsdException w:name="Medium Shading 2" w:uiPriority="64"/>
+    <w:lsdException w:name="Medium List 1" w:uiPriority="65"/>
+    <w:lsdException w:name="Medium List 2" w:uiPriority="66"/>
+    <w:lsdException w:name="Medium Grid 1" w:uiPriority="67"/>
+    <w:lsdException w:name="Medium Grid 2" w:uiPriority="68"/>
+    <w:lsdException w:name="Medium Grid 3" w:uiPriority="69"/>
+    <w:lsdException w:name="Dark List" w:uiPriority="70"/>
+    <w:lsdException w:name="Colorful Shading" w:uiPriority="71"/>
+    <w:lsdException w:name="Colorful List" w:uiPriority="72"/>
+    <w:lsdException w:name="Colorful Grid" w:uiPriority="73"/>
+    <w:lsdException w:name="Light Shading Accent 1" w:uiPriority="60"/>
+    <w:lsdException w:name="Light List Accent 1" w:uiPriority="61"/>
+    <w:lsdException w:name="Light Grid Accent 1" w:uiPriority="62"/>
+    <w:lsdException w:name="Medium Shading 1 Accent 1" w:uiPriority="63"/>
+    <w:lsdException w:name="Medium Shading 2 Accent 1" w:uiPriority="64"/>
+    <w:lsdException w:name="Medium List 1 Accent 1" w:uiPriority="65"/>
+    <w:lsdException w:name="Revision" w:semiHidden="1"/>
+    <w:lsdException w:name="List Paragraph" w:uiPriority="34" w:qFormat="1"/>
+    <w:lsdException w:name="Quote" w:uiPriority="29" w:qFormat="1"/>
+    <w:lsdException w:name="Intense Quote" w:uiPriority="30" w:qFormat="1"/>
+    <w:lsdException w:name="Medium List 2 Accent 1" w:uiPriority="66"/>
+    <w:lsdException w:name="Medium Grid 1 Accent 1" w:uiPriority="67"/>
+    <w:lsdException w:name="Medium Grid 2 Accent 1" w:uiPriority="68"/>
+    <w:lsdException w:name="Medium Grid 3 Accent 1" w:uiPriority="69"/>
+    <w:lsdException w:name="Dark List Accent 1" w:uiPriority="70"/>
+    <w:lsdException w:name="Colorful Shading Accent 1" w:uiPriority="71"/>
+    <w:lsdException w:name="Colorful List Accent 1" w:uiPriority="72"/>
+    <w:lsdException w:name="Colorful Grid Accent 1" w:uiPriority="73"/>
+    <w:lsdException w:name="Light Shading Accent 2" w:uiPriority="60"/>
+    <w:lsdException w:name="Light List Accent 2" w:uiPriority="61"/>
+    <w:lsdException w:name="Light Grid Accent 2" w:uiPriority="62"/>
+    <w:lsdException w:name="Medium Shading 1 Accent 2" w:uiPriority="63"/>
+    <w:lsdException w:name="Medium Shading 2 Accent 2" w:uiPriority="64"/>
+    <w:lsdException w:name="Medium List 1 Accent 2" w:uiPriority="65"/>
+    <w:lsdException w:name="Medium List 2 Accent 2" w:uiPriority="66"/>
+    <w:lsdException w:name="Medium Grid 1 Accent 2" w:uiPriority="67"/>
+    <w:lsdException w:name="Medium Grid 2 Accent 2" w:uiPriority="68"/>
+    <w:lsdException w:name="Medium Grid 3 Accent 2" w:uiPriority="69"/>
+    <w:lsdException w:name="Dark List Accent 2" w:uiPriority="70"/>
+    <w:lsdException w:name="Colorful Shading Accent 2" w:uiPriority="71"/>
+    <w:lsdException w:name="Colorful List Accent 2" w:uiPriority="72"/>
+    <w:lsdException w:name="Colorful Grid Accent 2" w:uiPriority="73"/>
+    <w:lsdException w:name="Light Shading Accent 3" w:uiPriority="60"/>
+    <w:lsdException w:name="Light List Accent 3" w:uiPriority="61"/>
+    <w:lsdException w:name="Light Grid Accent 3" w:uiPriority="62"/>
+    <w:lsdException w:name="Medium Shading 1 Accent 3" w:uiPriority="63"/>
+    <w:lsdException w:name="Medium Shading 2 Accent 3" w:uiPriority="64"/>
+    <w:lsdException w:name="Medium List 1 Accent 3" w:uiPriority="65"/>
+    <w:lsdException w:name="Medium List 2 Accent 3" w:uiPriority="66"/>
+    <w:lsdException w:name="Medium Grid 1 Accent 3" w:uiPriority="67"/>
+    <w:lsdException w:name="Medium Grid 2 Accent 3" w:uiPriority="68"/>
+    <w:lsdException w:name="Medium Grid 3 Accent 3" w:uiPriority="69"/>
+    <w:lsdException w:name="Dark List Accent 3" w:uiPriority="70"/>
+    <w:lsdException w:name="Colorful Shading Accent 3" w:uiPriority="71"/>
+    <w:lsdException w:name="Colorful List Accent 3" w:uiPriority="72"/>
+    <w:lsdException w:name="Colorful Grid Accent 3" w:uiPriority="73"/>
+    <w:lsdException w:name="Light Shading Accent 4" w:uiPriority="60"/>
+    <w:lsdException w:name="Light List Accent 4" w:uiPriority="61"/>
+    <w:lsdException w:name="Light Grid Accent 4" w:uiPriority="62"/>
+    <w:lsdException w:name="Medium Shading 1 Accent 4" w:uiPriority="63"/>
+    <w:lsdException w:name="Medium Shading 2 Accent 4" w:uiPriority="64"/>
+    <w:lsdException w:name="Medium List 1 Accent 4" w:uiPriority="65"/>
+    <w:lsdException w:name="Medium List 2 Accent 4" w:uiPriority="66"/>
+    <w:lsdException w:name="Medium Grid 1 Accent 4" w:uiPriority="67"/>
+    <w:lsdException w:name="Medium Grid 2 Accent 4" w:uiPriority="68"/>
+    <w:lsdException w:name="Medium Grid 3 Accent 4" w:uiPriority="69"/>
+    <w:lsdException w:name="Dark List Accent 4" w:uiPriority="70"/>
+    <w:lsdException w:name="Colorful Shading Accent 4" w:uiPriority="71"/>
+    <w:lsdException w:name="Colorful List Accent 4" w:uiPriority="72"/>
+    <w:lsdException w:name="Colorful Grid Accent 4" w:uiPriority="73"/>
+    <w:lsdException w:name="Light Shading Accent 5" w:uiPriority="60"/>
+    <w:lsdException w:name="Light List Accent 5" w:uiPriority="61"/>
+    <w:lsdException w:name="Light Grid Accent 5" w:uiPriority="62"/>
+    <w:lsdException w:name="Medium Shading 1 Accent 5" w:uiPriority="63"/>
+    <w:lsdException w:name="Medium Shading 2 Accent 5" w:uiPriority="64"/>
+    <w:lsdException w:name="Medium List 1 Accent 5" w:uiPriority="65"/>
+    <w:lsdException w:name="Medium List 2 Accent 5" w:uiPriority="66"/>
+    <w:lsdException w:name="Medium Grid 1 Accent 5" w:uiPriority="67"/>
+    <w:lsdException w:name="Medium Grid 2 Accent 5" w:uiPriority="68"/>
+    <w:lsdException w:name="Medium Grid 3 Accent 5" w:uiPriority="69"/>
+    <w:lsdException w:name="Dark List Accent 5" w:uiPriority="70"/>
+    <w:lsdException w:name="Colorful Shading Accent 5" w:uiPriority="71"/>
+    <w:lsdException w:name="Colorful List Accent 5" w:uiPriority="72"/>
+    <w:lsdException w:name="Colorful Grid Accent 5" w:uiPriority="73"/>
+    <w:lsdException w:name="Light Shading Accent 6" w:uiPriority="60"/>
+    <w:lsdException w:name="Light List Accent 6" w:uiPriority="61"/>
+    <w:lsdException w:name="Light Grid Accent 6" w:uiPriority="62"/>
+    <w:lsdException w:name="Medium Shading 1 Accent 6" w:uiPriority="63"/>
+    <w:lsdException w:name="Medium Shading 2 Accent 6" w:uiPriority="64"/>
+    <w:lsdException w:name="Medium List 1 Accent 6" w:uiPriority="65"/>
+    <w:lsdException w:name="Medium List 2 Accent 6" w:uiPriority="66"/>
+    <w:lsdException w:name="Medium Grid 1 Accent 6" w:uiPriority="67"/>
+    <w:lsdException w:name="Medium Grid 2 Accent 6" w:uiPriority="68"/>
+    <w:lsdException w:name="Medium Grid 3 Accent 6" w:uiPriority="69"/>
+    <w:lsdException w:name="Dark List Accent 6" w:uiPriority="70"/>
+    <w:lsdException w:name="Colorful Shading Accent 6" w:uiPriority="71"/>
+    <w:lsdException w:name="Colorful List Accent 6" w:uiPriority="72"/>
+    <w:lsdException w:name="Colorful Grid Accent 6" w:uiPriority="73"/>
+    <w:lsdException w:name="Subtle Emphasis" w:uiPriority="19" w:qFormat="1"/>
+    <w:lsdException w:name="Intense Emphasis" w:uiPriority="21" w:qFormat="1"/>
+    <w:lsdException w:name="Subtle Reference" w:uiPriority="31" w:qFormat="1"/>
+    <w:lsdException w:name="Intense Reference" w:uiPriority="32" w:qFormat="1"/>
+    <w:lsdException w:name="Book Title" w:uiPriority="33" w:qFormat="1"/>
+    <w:lsdException w:name="Bibliography" w:semiHidden="1" w:uiPriority="37" w:unhideWhenUsed="1"/>
+    <w:lsdException w:name="TOC Heading" w:semiHidden="1" w:uiPriority="39" w:unhideWhenUsed="1" w:qFormat="1"/>
+    <w:lsdException w:name="Plain Table 1" w:uiPriority="41"/>
+    <w:lsdException w:name="Plain Table 2" w:uiPriority="42"/>
+    <w:lsdException w:name="Plain Table 3" w:uiPriority="43"/>
+    <w:lsdException w:name="Plain Table 4" w:uiPriority="44"/>
+    <w:lsdException w:name="Plain Table 5" w:uiPriority="45"/>
+    <w:lsdException w:name="Grid Table Light" w:uiPriority="40"/>
+    <w:lsdException w:name="Grid Table 1 Light" w:uiPriority="46"/>
+    <w:lsdException w:name="Grid Table 2" w:uiPriority="47"/>
+    <w:lsdException w:name="Grid Table 3" w:uiPriority="48"/>
+    <w:lsdException w:name="Grid Table 4" w:uiPriority="49"/>
+    <w:lsdException w:name="Grid Table 5 Dark" w:uiPriority="50"/>
+    <w:lsdException w:name="Grid Table 6 Colorful" w:uiPriority="51"/>
+    <w:lsdException w:name="Grid Table 7 Colorful" w:uiPriority="52"/>
+    <w:lsdException w:name="Grid Table 1 Light Accent 1" w:uiPriority="46"/>
+    <w:lsdException w:name="Grid Table 2 Accent 1" w:uiPriority="47"/>
+    <w:lsdException w:name="Grid Table 3 Accent 1" w:uiPriority="48"/>
+    <w:lsdException w:name="Grid Table 4 Accent 1" w:uiPriority="49"/>
+    <w:lsdException w:name="Grid Table 5 Dark Accent 1" w:uiPriority="50"/>
+    <w:lsdException w:name="Grid Table 6 Colorful Accent 1" w:uiPriority="51"/>
+    <w:lsdException w:name="Grid Table 7 Colorful Accent 1" w:uiPriority="52"/>
+    <w:lsdException w:name="Grid Table 1 Light Accent 2" w:uiPriority="46"/>
+    <w:lsdException w:name="Grid Table 2 Accent 2" w:uiPriority="47"/>
+    <w:lsdException w:name="Grid Table 3 Accent 2" w:uiPriority="48"/>
+    <w:lsdException w:name="Grid Table 4 Accent 2" w:uiPriority="49"/>
+    <w:lsdException w:name="Grid Table 5 Dark Accent 2" w:uiPriority="50"/>
+    <w:lsdException w:name="Grid Table 6 Colorful Accent 2" w:uiPriority="51"/>
+    <w:lsdException w:name="Grid Table 7 Colorful Accent 2" w:uiPriority="52"/>
+    <w:lsdException w:name="Grid Table 1 Light Accent 3" w:uiPriority="46"/>
+    <w:lsdException w:name="Grid Table 2 Accent 3" w:uiPriority="47"/>
+    <w:lsdException w:name="Grid Table 3 Accent 3" w:uiPriority="48"/>
+    <w:lsdException w:name="Grid Table 4 Accent 3" w:uiPriority="49"/>
+    <w:lsdException w:name="Grid Table 5 Dark Accent 3" w:uiPriority="50"/>
+    <w:lsdException w:name="Grid Table 6 Colorful Accent 3" w:uiPriority="51"/>
+    <w:lsdException w:name="Grid Table 7 Colorful Accent 3" w:uiPriority="52"/>
+    <w:lsdException w:name="Grid Table 1 Light Accent 4" w:uiPriority="46"/>
+    <w:lsdException w:name="Grid Table 2 Accent 4" w:uiPriority="47"/>
+    <w:lsdException w:name="Grid Table 3 Accent 4" w:uiPriority="48"/>
+    <w:lsdException w:name="Grid Table 4 Accent 4" w:uiPriority="49"/>
+    <w:lsdException w:name="Grid Table 5 Dark Accent 4" w:uiPriority="50"/>
+    <w:lsdException w:name="Grid Table 6 Colorful Accent 4" w:uiPriority="51"/>
+    <w:lsdException w:name="Grid Table 7 Colorful Accent 4" w:uiPriority="52"/>
+    <w:lsdException w:name="Grid Table 1 Light Accent 5" w:uiPriority="46"/>
+    <w:lsdException w:name="Grid Table 2 Accent 5" w:uiPriority="47"/>
+    <w:lsdException w:name="Grid Table 3 Accent 5" w:uiPriority="48"/>
+    <w:lsdException w:name="Grid Table 4 Accent 5" w:uiPriority="49"/>
+    <w:lsdException w:name="Grid Table 5 Dark Accent 5" w:uiPriority="50"/>
+    <w:lsdException w:name="Grid Table 6 Colorful Accent 5" w:uiPriority="51"/>
+    <w:lsdException w:name="Grid Table 7 Colorful Accent 5" w:uiPriority="52"/>
+    <w:lsdException w:name="Grid Table 1 Light Accent 6" w:uiPriority="46"/>
+    <w:lsdException w:name="Grid Table 2 Accent 6" w:uiPriority="47"/>
+    <w:lsdException w:name="Grid Table 3 Accent 6" w:uiPriority="48"/>
+    <w:lsdException w:name="Grid Table 4 Accent 6" w:uiPriority="49"/>
+    <w:lsdException w:name="Grid Table 5 Dark Accent 6" w:uiPriority="50"/>
+    <w:lsdException w:name="Grid Table 6 Colorful Accent 6" w:uiPriority="51"/>
+    <w:lsdException w:name="Grid Table 7 Colorful Accent 6" w:uiPriority="52"/>
+    <w:lsdException w:name="List Table 1 Light" w:uiPriority="46"/>
+    <w:lsdException w:name="List Table 2" w:uiPriority="47"/>
+    <w:lsdException w:name="List Table 3" w:uiPriority="48"/>
+    <w:lsdException w:name="List Table 4" w:uiPriority="49"/>
+    <w:lsdException w:name="List Table 5 Dark" w:uiPriority="50"/>
+    <w:lsdException w:name="List Table 6 Colorful" w:uiPriority="51"/>
+    <w:lsdException w:name="List Table 7 Colorful" w:uiPriority="52"/>
+    <w:lsdException w:name="List Table 1 Light Accent 1" w:uiPriority="46"/>
+    <w:lsdException w:name="List Table 2 Accent 1" w:uiPriority="47"/>
+    <w:lsdException w:name="List Table 3 Accent 1" w:uiPriority="48"/>
+    <w:lsdException w:name="List Table 4 Accent 1" w:uiPriority="49"/>
+    <w:lsdException w:name="List Table 5 Dark Accent 1" w:uiPriority="50"/>
+    <w:lsdException w:name="List Table 6 Colorful Accent 1" w:uiPriority="51"/>
+    <w:lsdException w:name="List Table 7 Colorful Accent 1" w:uiPriority="52"/>
+    <w:lsdException w:name="List Table 1 Light Accent 2" w:uiPriority="46"/>
+    <w:lsdException w:name="List Table 2 Accent 2" w:uiPriority="47"/>
+    <w:lsdException w:name="List Table 3 Accent 2" w:uiPriority="48"/>
+    <w:lsdException w:name="List Table 4 Accent 2" w:uiPriority="49"/>
+    <w:lsdException w:name="List Table 5 Dark Accent 2" w:uiPriority="50"/>
+    <w:lsdException w:name="List Table 6 Colorful Accent 2" w:uiPriority="51"/>
+    <w:lsdException w:name="List Table 7 Colorful Accent 2" w:uiPriority="52"/>
+    <w:lsdException w:name="List Table 1 Light Accent 3" w:uiPriority="46"/>
+    <w:lsdException w:name="List Table 2 Accent 3" w:uiPriority="47"/>
+    <w:lsdException w:name="List Table 3 Accent 3" w:uiPriority="48"/>
+    <w:lsdException w:name="List Table 4 Accent 3" w:uiPriority="49"/>
+    <w:lsdException w:name="List Table 5 Dark Accent 3" w:uiPriority="50"/>
+    <w:lsdException w:name="List Table 6 Colorful Accent 3" w:uiPriority="51"/>
+    <w:lsdException w:name="List Table 7 Colorful Accent 3" w:uiPriority="52"/>
+    <w:lsdException w:name="List Table 1 Light Accent 4" w:uiPriority="46"/>
+    <w:lsdException w:name="List Table 2 Accent 4" w:uiPriority="47"/>
+    <w:lsdException w:name="List Table 3 Accent 4" w:uiPriority="48"/>
+    <w:lsdException w:name="List Table 4 Accent 4" w:uiPriority="49"/>
+    <w:lsdException w:name="List Table 5 Dark Accent 4" w:uiPriority="50"/>
+    <w:lsdException w:name="List Table 6 Colorful Accent 4" w:uiPriority="51"/>
+    <w:lsdException w:name="List Table 7 Colorful Accent 4" w:uiPriority="52"/>
+    <w:lsdException w:name="List Table 1 Light Accent 5" w:uiPriority="46"/>
+    <w:lsdException w:name="List Table 2 Accent 5" w:uiPriority="47"/>
+    <w:lsdException w:name="List Table 3 Accent 5" w:uiPriority="48"/>
+    <w:lsdException w:name="List Table 4 Accent 5" w:uiPriority="49"/>
+    <w:lsdException w:name="List Table 5 Dark Accent 5" w:uiPriority="50"/>
+    <w:lsdException w:name="List Table 6 Colorful Accent 5" w:uiPriority="51"/>
+    <w:lsdException w:name="List Table 7 Colorful Accent 5" w:uiPriority="52"/>
+    <w:lsdException w:name="List Table 1 Light Accent 6" w:uiPriority="46"/>
+    <w:lsdException w:name="List Table 2 Accent 6" w:uiPriority="47"/>
+    <w:lsdException w:name="List Table 3 Accent 6" w:uiPriority="48"/>
+    <w:lsdException w:name="List Table 4 Accent 6" w:uiPriority="49"/>
+    <w:lsdException w:name="List Table 5 Dark Accent 6" w:uiPriority="50"/>
+    <w:lsdException w:name="List Table 6 Colorful Accent 6" w:uiPriority="51"/>
+    <w:lsdException w:name="List Table 7 Colorful Accent 6" w:uiPriority="52"/>
   </w:latentStyles>
   <w:style w:type="paragraph" w:default="1" w:styleId="Normal">
     <w:name w:val="Normal"/>
@@ -4810,7 +5811,6 @@
     <w:uiPriority w:val="99"/>
     <w:semiHidden/>
     <w:unhideWhenUsed/>
-    <w:qFormat/>
     <w:tblPr>
       <w:tblInd w:w="0" w:type="dxa"/>
       <w:tblCellMar>
@@ -5267,7 +6267,7 @@
   <a:extraClrSchemeLst/>
   <a:extLst>
     <a:ext uri="{05A4C25C-085E-4340-85A3-A5531E510DB2}">
-      <thm15:themeFamily xmlns:thm15="http://schemas.microsoft.com/office/thememl/2012/main" xmlns="" name="Office Theme" id="{62F939B6-93AF-4DB8-9C6B-D6C7DFDC589F}" vid="{4A3C46E8-61CC-4603-A589-7422A47A8E4A}"/>
+      <thm15:themeFamily xmlns:thm15="http://schemas.microsoft.com/office/thememl/2012/main" name="Office Theme" id="{62F939B6-93AF-4DB8-9C6B-D6C7DFDC589F}" vid="{4A3C46E8-61CC-4603-A589-7422A47A8E4A}"/>
     </a:ext>
   </a:extLst>
 </a:theme>
@@ -5278,7 +6278,7 @@
 </file>
 
 <file path=customXml/itemProps1.xml><?xml version="1.0" encoding="utf-8"?>
-<ds:datastoreItem xmlns:ds="http://schemas.openxmlformats.org/officeDocument/2006/customXml" ds:itemID="{9633084E-7FA4-44E9-92FA-175F754790DD}">
+<ds:datastoreItem xmlns:ds="http://schemas.openxmlformats.org/officeDocument/2006/customXml" ds:itemID="{3D3DD972-7FDB-478B-9BB2-534E3A844210}">
   <ds:schemaRefs>
     <ds:schemaRef ds:uri="http://schemas.openxmlformats.org/officeDocument/2006/bibliography"/>
   </ds:schemaRefs>

</xml_diff>